<commit_message>
creación proyecto de imagenes, organización de proyectos
</commit_message>
<xml_diff>
--- a/instructor/react-native/pasos.docx
+++ b/instructor/react-native/pasos.docx
@@ -2,23 +2,88 @@
 <file path=word/document.xml><?xml version="1.0" encoding="utf-8"?>
 <w:document xmlns:wpc="http://schemas.microsoft.com/office/word/2010/wordprocessingCanvas" xmlns:cx="http://schemas.microsoft.com/office/drawing/2014/chartex" xmlns:cx1="http://schemas.microsoft.com/office/drawing/2015/9/8/chartex" xmlns:cx2="http://schemas.microsoft.com/office/drawing/2015/10/21/chartex" xmlns:cx3="http://schemas.microsoft.com/office/drawing/2016/5/9/chartex" xmlns:cx4="http://schemas.microsoft.com/office/drawing/2016/5/10/chartex" xmlns:cx5="http://schemas.microsoft.com/office/drawing/2016/5/11/chartex" xmlns:cx6="http://schemas.microsoft.com/office/drawing/2016/5/12/chartex" xmlns:cx7="http://schemas.microsoft.com/office/drawing/2016/5/13/chartex" xmlns:cx8="http://schemas.microsoft.com/office/drawing/2016/5/14/chartex" xmlns:mc="http://schemas.openxmlformats.org/markup-compatibility/2006" xmlns:aink="http://schemas.microsoft.com/office/drawing/2016/ink" xmlns:am3d="http://schemas.microsoft.com/office/drawing/2017/model3d" xmlns:o="urn:schemas-microsoft-com:office:office" xmlns:oel="http://schemas.microsoft.com/office/2019/extlst" xmlns:r="http://schemas.openxmlformats.org/officeDocument/2006/relationships" xmlns:m="http://schemas.openxmlformats.org/officeDocument/2006/math" xmlns:v="urn:schemas-microsoft-com:vml" xmlns:wp14="http://schemas.microsoft.com/office/word/2010/wordprocessingDrawing" xmlns:wp="http://schemas.openxmlformats.org/drawingml/2006/wordprocessingDrawing" xmlns:w10="urn:schemas-microsoft-com:office:word" xmlns:w="http://schemas.openxmlformats.org/wordprocessingml/2006/main" xmlns:w14="http://schemas.microsoft.com/office/word/2010/wordml" xmlns:w15="http://schemas.microsoft.com/office/word/2012/wordml" xmlns:w16cex="http://schemas.microsoft.com/office/word/2018/wordml/cex" xmlns:w16cid="http://schemas.microsoft.com/office/word/2016/wordml/cid" xmlns:w16="http://schemas.microsoft.com/office/word/2018/wordml" xmlns:w16du="http://schemas.microsoft.com/office/word/2023/wordml/word16du" xmlns:w16sdtdh="http://schemas.microsoft.com/office/word/2020/wordml/sdtdatahash" xmlns:w16sdtfl="http://schemas.microsoft.com/office/word/2024/wordml/sdtformatlock" xmlns:w16se="http://schemas.microsoft.com/office/word/2015/wordml/symex" xmlns:wpg="http://schemas.microsoft.com/office/word/2010/wordprocessingGroup" xmlns:wpi="http://schemas.microsoft.com/office/word/2010/wordprocessingInk" xmlns:wne="http://schemas.microsoft.com/office/word/2006/wordml" xmlns:wps="http://schemas.microsoft.com/office/word/2010/wordprocessingShape" mc:Ignorable="w14 w15 w16se w16cid w16 w16cex w16sdtdh w16sdtfl w16du wp14">
   <w:body>
+    <w:sdt>
+      <w:sdtPr>
+        <w:rPr>
+          <w:lang w:val="es-ES"/>
+        </w:rPr>
+        <w:id w:val="-2086994236"/>
+        <w:docPartObj>
+          <w:docPartGallery w:val="Table of Contents"/>
+          <w:docPartUnique/>
+        </w:docPartObj>
+      </w:sdtPr>
+      <w:sdtEndPr>
+        <w:rPr>
+          <w:rFonts w:asciiTheme="minorHAnsi" w:eastAsiaTheme="minorHAnsi" w:hAnsiTheme="minorHAnsi" w:cstheme="minorBidi"/>
+          <w:b/>
+          <w:bCs/>
+          <w:color w:val="auto"/>
+          <w:kern w:val="2"/>
+          <w:sz w:val="24"/>
+          <w:szCs w:val="24"/>
+          <w:lang w:eastAsia="en-US"/>
+          <w14:ligatures w14:val="standardContextual"/>
+        </w:rPr>
+      </w:sdtEndPr>
+      <w:sdtContent>
+        <w:p>
+          <w:pPr>
+            <w:pStyle w:val="TtuloTDC"/>
+          </w:pPr>
+          <w:r>
+            <w:rPr>
+              <w:lang w:val="es-ES"/>
+            </w:rPr>
+            <w:t>Contenido</w:t>
+          </w:r>
+        </w:p>
+        <w:p>
+          <w:r>
+            <w:fldChar w:fldCharType="begin"/>
+          </w:r>
+          <w:r>
+            <w:instrText xml:space="preserve"> TOC \o "1-3" \h \z \u </w:instrText>
+          </w:r>
+          <w:r>
+            <w:fldChar w:fldCharType="separate"/>
+          </w:r>
+          <w:r>
+            <w:rPr>
+              <w:b/>
+              <w:bCs/>
+              <w:noProof/>
+              <w:lang w:val="es-ES"/>
+            </w:rPr>
+            <w:t>No se encontraron entradas de tabla de contenido.</w:t>
+          </w:r>
+          <w:r>
+            <w:rPr>
+              <w:b/>
+              <w:bCs/>
+              <w:lang w:val="es-ES"/>
+            </w:rPr>
+            <w:fldChar w:fldCharType="end"/>
+          </w:r>
+        </w:p>
+      </w:sdtContent>
+    </w:sdt>
     <w:p>
       <w:pPr>
         <w:pStyle w:val="Ttulo"/>
+      </w:pPr>
+    </w:p>
+    <w:p>
+      <w:pPr>
+        <w:pStyle w:val="Ttulo"/>
         <w:rPr>
           <w:lang w:val="es-MX"/>
         </w:rPr>
       </w:pPr>
       <w:r>
-        <w:rPr>
-          <w:lang w:val="es-MX"/>
-        </w:rPr>
-        <w:t>Video:</w:t>
-      </w:r>
-      <w:r>
-        <w:t xml:space="preserve"> </w:t>
-      </w:r>
-      <w:hyperlink r:id="rId5" w:history="1">
+        <w:t xml:space="preserve">Video: </w:t>
+      </w:r>
+      <w:hyperlink r:id="rId6" w:history="1">
         <w:r>
           <w:rPr>
             <w:rStyle w:val="Hipervnculo"/>
@@ -60,37 +125,9 @@
           <w:lang w:val="es-MX"/>
         </w:rPr>
         <w:tab/>
-        <w:t xml:space="preserve">Descargar </w:t>
-      </w:r>
-      <w:proofErr w:type="spellStart"/>
-      <w:r>
-        <w:rPr>
-          <w:lang w:val="es-MX"/>
-        </w:rPr>
-        <w:t>node</w:t>
-      </w:r>
-      <w:proofErr w:type="spellEnd"/>
-      <w:r>
-        <w:rPr>
-          <w:lang w:val="es-MX"/>
-        </w:rPr>
-        <w:t xml:space="preserve"> </w:t>
-      </w:r>
-      <w:proofErr w:type="spellStart"/>
-      <w:r>
-        <w:rPr>
-          <w:lang w:val="es-MX"/>
-        </w:rPr>
-        <w:t>js</w:t>
-      </w:r>
-      <w:proofErr w:type="spellEnd"/>
-      <w:r>
-        <w:rPr>
-          <w:lang w:val="es-MX"/>
-        </w:rPr>
-        <w:t xml:space="preserve">: </w:t>
-      </w:r>
-      <w:hyperlink r:id="rId6" w:history="1">
+        <w:t xml:space="preserve">Descargar node js: </w:t>
+      </w:r>
+      <w:hyperlink r:id="rId7" w:history="1">
         <w:r>
           <w:rPr>
             <w:rStyle w:val="Hipervnculo"/>
@@ -110,6 +147,7 @@
         <w:rPr>
           <w:noProof/>
         </w:rPr>
+        <w:lastRenderedPageBreak/>
         <w:drawing>
           <wp:inline distT="0" distB="0" distL="0" distR="0" wp14:anchorId="1BE63794" wp14:editId="6A505F1E">
             <wp:extent cx="5612130" cy="5575935"/>
@@ -126,7 +164,7 @@
                     <pic:cNvPicPr/>
                   </pic:nvPicPr>
                   <pic:blipFill rotWithShape="1">
-                    <a:blip r:embed="rId7"/>
+                    <a:blip r:embed="rId8"/>
                     <a:srcRect t="7579"/>
                     <a:stretch/>
                   </pic:blipFill>
@@ -181,7 +219,7 @@
                     <pic:cNvPicPr/>
                   </pic:nvPicPr>
                   <pic:blipFill>
-                    <a:blip r:embed="rId8"/>
+                    <a:blip r:embed="rId9"/>
                     <a:stretch>
                       <a:fillRect/>
                     </a:stretch>
@@ -225,54 +263,6 @@
                 <pic:pic xmlns:pic="http://schemas.openxmlformats.org/drawingml/2006/picture">
                   <pic:nvPicPr>
                     <pic:cNvPr id="1217058753" name="Imagen 1" descr="Interfaz de usuario gráfica, Texto&#10;&#10;Descripción generada automáticamente"/>
-                    <pic:cNvPicPr/>
-                  </pic:nvPicPr>
-                  <pic:blipFill>
-                    <a:blip r:embed="rId9"/>
-                    <a:stretch>
-                      <a:fillRect/>
-                    </a:stretch>
-                  </pic:blipFill>
-                  <pic:spPr>
-                    <a:xfrm>
-                      <a:off x="0" y="0"/>
-                      <a:ext cx="5612130" cy="3299460"/>
-                    </a:xfrm>
-                    <a:prstGeom prst="rect">
-                      <a:avLst/>
-                    </a:prstGeom>
-                  </pic:spPr>
-                </pic:pic>
-              </a:graphicData>
-            </a:graphic>
-          </wp:inline>
-        </w:drawing>
-      </w:r>
-    </w:p>
-    <w:p>
-      <w:pPr>
-        <w:rPr>
-          <w:lang w:val="es-MX"/>
-        </w:rPr>
-      </w:pPr>
-      <w:r>
-        <w:rPr>
-          <w:noProof/>
-        </w:rPr>
-        <w:lastRenderedPageBreak/>
-        <w:drawing>
-          <wp:inline distT="0" distB="0" distL="0" distR="0" wp14:anchorId="43CF3896" wp14:editId="573D82BC">
-            <wp:extent cx="5612130" cy="3299460"/>
-            <wp:effectExtent l="0" t="0" r="7620" b="0"/>
-            <wp:docPr id="582191157" name="Imagen 1" descr="Texto&#10;&#10;Descripción generada automáticamente"/>
-            <wp:cNvGraphicFramePr>
-              <a:graphicFrameLocks xmlns:a="http://schemas.openxmlformats.org/drawingml/2006/main" noChangeAspect="1"/>
-            </wp:cNvGraphicFramePr>
-            <a:graphic xmlns:a="http://schemas.openxmlformats.org/drawingml/2006/main">
-              <a:graphicData uri="http://schemas.openxmlformats.org/drawingml/2006/picture">
-                <pic:pic xmlns:pic="http://schemas.openxmlformats.org/drawingml/2006/picture">
-                  <pic:nvPicPr>
-                    <pic:cNvPr id="582191157" name="Imagen 1" descr="Texto&#10;&#10;Descripción generada automáticamente"/>
                     <pic:cNvPicPr/>
                   </pic:nvPicPr>
                   <pic:blipFill>
@@ -305,6 +295,54 @@
       </w:pPr>
       <w:r>
         <w:rPr>
+          <w:noProof/>
+        </w:rPr>
+        <w:lastRenderedPageBreak/>
+        <w:drawing>
+          <wp:inline distT="0" distB="0" distL="0" distR="0" wp14:anchorId="43CF3896" wp14:editId="573D82BC">
+            <wp:extent cx="5612130" cy="3299460"/>
+            <wp:effectExtent l="0" t="0" r="7620" b="0"/>
+            <wp:docPr id="582191157" name="Imagen 1" descr="Texto&#10;&#10;Descripción generada automáticamente"/>
+            <wp:cNvGraphicFramePr>
+              <a:graphicFrameLocks xmlns:a="http://schemas.openxmlformats.org/drawingml/2006/main" noChangeAspect="1"/>
+            </wp:cNvGraphicFramePr>
+            <a:graphic xmlns:a="http://schemas.openxmlformats.org/drawingml/2006/main">
+              <a:graphicData uri="http://schemas.openxmlformats.org/drawingml/2006/picture">
+                <pic:pic xmlns:pic="http://schemas.openxmlformats.org/drawingml/2006/picture">
+                  <pic:nvPicPr>
+                    <pic:cNvPr id="582191157" name="Imagen 1" descr="Texto&#10;&#10;Descripción generada automáticamente"/>
+                    <pic:cNvPicPr/>
+                  </pic:nvPicPr>
+                  <pic:blipFill>
+                    <a:blip r:embed="rId11"/>
+                    <a:stretch>
+                      <a:fillRect/>
+                    </a:stretch>
+                  </pic:blipFill>
+                  <pic:spPr>
+                    <a:xfrm>
+                      <a:off x="0" y="0"/>
+                      <a:ext cx="5612130" cy="3299460"/>
+                    </a:xfrm>
+                    <a:prstGeom prst="rect">
+                      <a:avLst/>
+                    </a:prstGeom>
+                  </pic:spPr>
+                </pic:pic>
+              </a:graphicData>
+            </a:graphic>
+          </wp:inline>
+        </w:drawing>
+      </w:r>
+    </w:p>
+    <w:p>
+      <w:pPr>
+        <w:rPr>
+          <w:lang w:val="es-MX"/>
+        </w:rPr>
+      </w:pPr>
+      <w:r>
+        <w:rPr>
           <w:lang w:val="es-MX"/>
         </w:rPr>
         <w:t>Instalación de Expo:</w:t>
@@ -346,198 +384,6 @@
                 <pic:pic xmlns:pic="http://schemas.openxmlformats.org/drawingml/2006/picture">
                   <pic:nvPicPr>
                     <pic:cNvPr id="2084199888" name="Imagen 1" descr="Texto&#10;&#10;Descripción generada automáticamente"/>
-                    <pic:cNvPicPr/>
-                  </pic:nvPicPr>
-                  <pic:blipFill>
-                    <a:blip r:embed="rId11"/>
-                    <a:stretch>
-                      <a:fillRect/>
-                    </a:stretch>
-                  </pic:blipFill>
-                  <pic:spPr>
-                    <a:xfrm>
-                      <a:off x="0" y="0"/>
-                      <a:ext cx="5612130" cy="3161030"/>
-                    </a:xfrm>
-                    <a:prstGeom prst="rect">
-                      <a:avLst/>
-                    </a:prstGeom>
-                  </pic:spPr>
-                </pic:pic>
-              </a:graphicData>
-            </a:graphic>
-          </wp:inline>
-        </w:drawing>
-      </w:r>
-    </w:p>
-    <w:p>
-      <w:pPr>
-        <w:pStyle w:val="Ttulo"/>
-        <w:rPr>
-          <w:lang w:val="es-MX"/>
-        </w:rPr>
-      </w:pPr>
-      <w:proofErr w:type="spellStart"/>
-      <w:r>
-        <w:rPr>
-          <w:lang w:val="es-MX"/>
-        </w:rPr>
-        <w:t>Hello</w:t>
-      </w:r>
-      <w:proofErr w:type="spellEnd"/>
-      <w:r>
-        <w:rPr>
-          <w:lang w:val="es-MX"/>
-        </w:rPr>
-        <w:t xml:space="preserve"> </w:t>
-      </w:r>
-      <w:proofErr w:type="spellStart"/>
-      <w:r>
-        <w:rPr>
-          <w:lang w:val="es-MX"/>
-        </w:rPr>
-        <w:t>world</w:t>
-      </w:r>
-      <w:proofErr w:type="spellEnd"/>
-    </w:p>
-    <w:p>
-      <w:pPr>
-        <w:rPr>
-          <w:lang w:val="es-MX"/>
-        </w:rPr>
-      </w:pPr>
-      <w:r>
-        <w:rPr>
-          <w:lang w:val="es-MX"/>
-        </w:rPr>
-        <w:lastRenderedPageBreak/>
-        <w:t xml:space="preserve">Para crear el proyecto se debe abrir la ventana de </w:t>
-      </w:r>
-      <w:proofErr w:type="spellStart"/>
-      <w:r>
-        <w:rPr>
-          <w:lang w:val="es-MX"/>
-        </w:rPr>
-        <w:t>cmd</w:t>
-      </w:r>
-      <w:proofErr w:type="spellEnd"/>
-      <w:r>
-        <w:rPr>
-          <w:lang w:val="es-MX"/>
-        </w:rPr>
-        <w:t xml:space="preserve"> o terminal ubicada en la carpeta de desarrollo requiere el siguiente comando</w:t>
-      </w:r>
-    </w:p>
-    <w:p>
-      <w:pPr>
-        <w:rPr>
-          <w:lang w:val="es-MX"/>
-        </w:rPr>
-      </w:pPr>
-    </w:p>
-    <w:p>
-      <w:pPr>
-        <w:rPr>
-          <w:lang w:val="en-US"/>
-        </w:rPr>
-      </w:pPr>
-      <w:r>
-        <w:rPr>
-          <w:lang w:val="en-US"/>
-        </w:rPr>
-        <w:t xml:space="preserve">Commando </w:t>
-      </w:r>
-      <w:proofErr w:type="spellStart"/>
-      <w:r>
-        <w:rPr>
-          <w:lang w:val="en-US"/>
-        </w:rPr>
-        <w:t>cmd</w:t>
-      </w:r>
-      <w:proofErr w:type="spellEnd"/>
-      <w:r>
-        <w:rPr>
-          <w:lang w:val="en-US"/>
-        </w:rPr>
-        <w:t xml:space="preserve">: </w:t>
-      </w:r>
-      <w:proofErr w:type="spellStart"/>
-      <w:r>
-        <w:rPr>
-          <w:lang w:val="en-US"/>
-        </w:rPr>
-        <w:t>npx</w:t>
-      </w:r>
-      <w:proofErr w:type="spellEnd"/>
-      <w:r>
-        <w:rPr>
-          <w:lang w:val="en-US"/>
-        </w:rPr>
-        <w:t xml:space="preserve"> </w:t>
-      </w:r>
-      <w:proofErr w:type="spellStart"/>
-      <w:r>
-        <w:rPr>
-          <w:lang w:val="en-US"/>
-        </w:rPr>
-        <w:t>cr</w:t>
-      </w:r>
-      <w:r>
-        <w:rPr>
-          <w:lang w:val="en-US"/>
-        </w:rPr>
-        <w:t>e</w:t>
-      </w:r>
-      <w:r>
-        <w:rPr>
-          <w:lang w:val="en-US"/>
-        </w:rPr>
-        <w:t>ate-expo-app@lates</w:t>
-      </w:r>
-      <w:r>
-        <w:rPr>
-          <w:lang w:val="en-US"/>
-        </w:rPr>
-        <w:t>t</w:t>
-      </w:r>
-      <w:proofErr w:type="spellEnd"/>
-    </w:p>
-    <w:p>
-      <w:proofErr w:type="spellStart"/>
-      <w:r>
-        <w:t>name</w:t>
-      </w:r>
-      <w:proofErr w:type="spellEnd"/>
-      <w:r>
-        <w:t xml:space="preserve">: </w:t>
-      </w:r>
-      <w:proofErr w:type="spellStart"/>
-      <w:r>
-        <w:t>hello-wor</w:t>
-      </w:r>
-      <w:r>
-        <w:t>ld</w:t>
-      </w:r>
-      <w:proofErr w:type="spellEnd"/>
-    </w:p>
-    <w:p>
-      <w:r>
-        <w:rPr>
-          <w:noProof/>
-        </w:rPr>
-        <w:drawing>
-          <wp:inline distT="0" distB="0" distL="0" distR="0" wp14:anchorId="2A588157" wp14:editId="60B5FD6B">
-            <wp:extent cx="5612130" cy="3161030"/>
-            <wp:effectExtent l="0" t="0" r="7620" b="1270"/>
-            <wp:docPr id="745774362" name="Imagen 1" descr="Texto&#10;&#10;Descripción generada automáticamente"/>
-            <wp:cNvGraphicFramePr>
-              <a:graphicFrameLocks xmlns:a="http://schemas.openxmlformats.org/drawingml/2006/main" noChangeAspect="1"/>
-            </wp:cNvGraphicFramePr>
-            <a:graphic xmlns:a="http://schemas.openxmlformats.org/drawingml/2006/main">
-              <a:graphicData uri="http://schemas.openxmlformats.org/drawingml/2006/picture">
-                <pic:pic xmlns:pic="http://schemas.openxmlformats.org/drawingml/2006/picture">
-                  <pic:nvPicPr>
-                    <pic:cNvPr id="745774362" name="Imagen 1" descr="Texto&#10;&#10;Descripción generada automáticamente"/>
                     <pic:cNvPicPr/>
                   </pic:nvPicPr>
                   <pic:blipFill>
@@ -563,15 +409,95 @@
       </w:r>
     </w:p>
     <w:p>
+      <w:pPr>
+        <w:pStyle w:val="Ttulo"/>
+        <w:rPr>
+          <w:lang w:val="es-MX"/>
+        </w:rPr>
+      </w:pPr>
+      <w:r>
+        <w:rPr>
+          <w:lang w:val="es-MX"/>
+        </w:rPr>
+        <w:t>Hello world</w:t>
+      </w:r>
+    </w:p>
+    <w:p>
+      <w:pPr>
+        <w:rPr>
+          <w:lang w:val="es-MX"/>
+        </w:rPr>
+      </w:pPr>
+      <w:r>
+        <w:rPr>
+          <w:lang w:val="es-MX"/>
+        </w:rPr>
+        <w:lastRenderedPageBreak/>
+        <w:t>Para crear el proyecto se debe abrir la ventana de cmd o terminal ubicada en la carpeta de desarrollo requiere el siguiente comando</w:t>
+      </w:r>
+    </w:p>
+    <w:p>
+      <w:pPr>
+        <w:rPr>
+          <w:lang w:val="es-MX"/>
+        </w:rPr>
+      </w:pPr>
+    </w:p>
+    <w:p>
+      <w:pPr>
+        <w:rPr>
+          <w:lang w:val="en-US"/>
+        </w:rPr>
+      </w:pPr>
+      <w:r>
+        <w:rPr>
+          <w:lang w:val="en-US"/>
+        </w:rPr>
+        <w:t xml:space="preserve">Commando cmd: </w:t>
+      </w:r>
+      <w:r>
+        <w:rPr>
+          <w:lang w:val="en-US"/>
+        </w:rPr>
+        <w:t>npx cr</w:t>
+      </w:r>
+      <w:r>
+        <w:rPr>
+          <w:lang w:val="en-US"/>
+        </w:rPr>
+        <w:t>e</w:t>
+      </w:r>
+      <w:r>
+        <w:rPr>
+          <w:lang w:val="en-US"/>
+        </w:rPr>
+        <w:t>ate-expo-app@lates</w:t>
+      </w:r>
+      <w:r>
+        <w:rPr>
+          <w:lang w:val="en-US"/>
+        </w:rPr>
+        <w:t>t</w:t>
+      </w:r>
+    </w:p>
+    <w:p>
+      <w:r>
+        <w:t>name: hello-wor</w:t>
+      </w:r>
+      <w:r>
+        <w:t>ld</w:t>
+      </w:r>
+    </w:p>
+    <w:p>
       <w:r>
         <w:rPr>
           <w:noProof/>
         </w:rPr>
         <w:drawing>
-          <wp:inline distT="0" distB="0" distL="0" distR="0" wp14:anchorId="0581F1F5" wp14:editId="76EBEE7F">
+          <wp:inline distT="0" distB="0" distL="0" distR="0" wp14:anchorId="2A588157" wp14:editId="60B5FD6B">
             <wp:extent cx="5612130" cy="3161030"/>
             <wp:effectExtent l="0" t="0" r="7620" b="1270"/>
-            <wp:docPr id="1311085820" name="Imagen 1" descr="Texto&#10;&#10;Descripción generada automáticamente"/>
+            <wp:docPr id="745774362" name="Imagen 1" descr="Texto&#10;&#10;Descripción generada automáticamente"/>
             <wp:cNvGraphicFramePr>
               <a:graphicFrameLocks xmlns:a="http://schemas.openxmlformats.org/drawingml/2006/main" noChangeAspect="1"/>
             </wp:cNvGraphicFramePr>
@@ -579,7 +505,7 @@
               <a:graphicData uri="http://schemas.openxmlformats.org/drawingml/2006/picture">
                 <pic:pic xmlns:pic="http://schemas.openxmlformats.org/drawingml/2006/picture">
                   <pic:nvPicPr>
-                    <pic:cNvPr id="1311085820" name="Imagen 1" descr="Texto&#10;&#10;Descripción generada automáticamente"/>
+                    <pic:cNvPr id="745774362" name="Imagen 1" descr="Texto&#10;&#10;Descripción generada automáticamente"/>
                     <pic:cNvPicPr/>
                   </pic:nvPicPr>
                   <pic:blipFill>
@@ -606,6 +532,48 @@
     </w:p>
     <w:p>
       <w:r>
+        <w:rPr>
+          <w:noProof/>
+        </w:rPr>
+        <w:drawing>
+          <wp:inline distT="0" distB="0" distL="0" distR="0" wp14:anchorId="0581F1F5" wp14:editId="76EBEE7F">
+            <wp:extent cx="5612130" cy="3161030"/>
+            <wp:effectExtent l="0" t="0" r="7620" b="1270"/>
+            <wp:docPr id="1311085820" name="Imagen 1" descr="Texto&#10;&#10;Descripción generada automáticamente"/>
+            <wp:cNvGraphicFramePr>
+              <a:graphicFrameLocks xmlns:a="http://schemas.openxmlformats.org/drawingml/2006/main" noChangeAspect="1"/>
+            </wp:cNvGraphicFramePr>
+            <a:graphic xmlns:a="http://schemas.openxmlformats.org/drawingml/2006/main">
+              <a:graphicData uri="http://schemas.openxmlformats.org/drawingml/2006/picture">
+                <pic:pic xmlns:pic="http://schemas.openxmlformats.org/drawingml/2006/picture">
+                  <pic:nvPicPr>
+                    <pic:cNvPr id="1311085820" name="Imagen 1" descr="Texto&#10;&#10;Descripción generada automáticamente"/>
+                    <pic:cNvPicPr/>
+                  </pic:nvPicPr>
+                  <pic:blipFill>
+                    <a:blip r:embed="rId14"/>
+                    <a:stretch>
+                      <a:fillRect/>
+                    </a:stretch>
+                  </pic:blipFill>
+                  <pic:spPr>
+                    <a:xfrm>
+                      <a:off x="0" y="0"/>
+                      <a:ext cx="5612130" cy="3161030"/>
+                    </a:xfrm>
+                    <a:prstGeom prst="rect">
+                      <a:avLst/>
+                    </a:prstGeom>
+                  </pic:spPr>
+                </pic:pic>
+              </a:graphicData>
+            </a:graphic>
+          </wp:inline>
+        </w:drawing>
+      </w:r>
+    </w:p>
+    <w:p>
+      <w:r>
         <w:lastRenderedPageBreak/>
         <w:t>Seguir los pasos que salen en la venta del terminal ingresando a la carpeta y ejecutando el proyecto en el tipo de dispositivo, en este caso se abrirá en web</w:t>
       </w:r>
@@ -631,7 +599,7 @@
                     <pic:cNvPicPr/>
                   </pic:nvPicPr>
                   <pic:blipFill>
-                    <a:blip r:embed="rId14"/>
+                    <a:blip r:embed="rId15"/>
                     <a:stretch>
                       <a:fillRect/>
                     </a:stretch>
@@ -679,7 +647,7 @@
                     <pic:cNvPicPr/>
                   </pic:nvPicPr>
                   <pic:blipFill>
-                    <a:blip r:embed="rId15"/>
+                    <a:blip r:embed="rId16"/>
                     <a:stretch>
                       <a:fillRect/>
                     </a:stretch>
@@ -727,7 +695,7 @@
                     <pic:cNvPicPr/>
                   </pic:nvPicPr>
                   <pic:blipFill>
-                    <a:blip r:embed="rId16"/>
+                    <a:blip r:embed="rId17"/>
                     <a:stretch>
                       <a:fillRect/>
                     </a:stretch>
@@ -775,7 +743,7 @@
                     <pic:cNvPicPr/>
                   </pic:nvPicPr>
                   <pic:blipFill>
-                    <a:blip r:embed="rId17"/>
+                    <a:blip r:embed="rId18"/>
                     <a:stretch>
                       <a:fillRect/>
                     </a:stretch>
@@ -815,23 +783,7 @@
     <w:p/>
     <w:p>
       <w:r>
-        <w:t>Podemos personalizar buscando el archivo: proyecto principal/app/(</w:t>
-      </w:r>
-      <w:proofErr w:type="spellStart"/>
-      <w:r>
-        <w:t>tabs</w:t>
-      </w:r>
-      <w:proofErr w:type="spellEnd"/>
-      <w:r>
-        <w:t>)/</w:t>
-      </w:r>
-      <w:proofErr w:type="spellStart"/>
-      <w:r>
-        <w:t>index.tsx</w:t>
-      </w:r>
-      <w:proofErr w:type="spellEnd"/>
-      <w:r>
-        <w:t xml:space="preserve"> y modificar un texto para ver que se actualiza automáticamente</w:t>
+        <w:t>Podemos personalizar buscando el archivo: proyecto principal/app/(tabs)/index.tsx y modificar un texto para ver que se actualiza automáticamente</w:t>
       </w:r>
     </w:p>
     <w:p>
@@ -860,7 +812,7 @@
                     <pic:cNvPicPr/>
                   </pic:nvPicPr>
                   <pic:blipFill>
-                    <a:blip r:embed="rId18"/>
+                    <a:blip r:embed="rId19"/>
                     <a:stretch>
                       <a:fillRect/>
                     </a:stretch>
@@ -908,7 +860,7 @@
                     <pic:cNvPicPr/>
                   </pic:nvPicPr>
                   <pic:blipFill>
-                    <a:blip r:embed="rId19"/>
+                    <a:blip r:embed="rId20"/>
                     <a:stretch>
                       <a:fillRect/>
                     </a:stretch>
@@ -929,6 +881,872 @@
         </w:drawing>
       </w:r>
     </w:p>
+    <w:p>
+      <w:pPr>
+        <w:pStyle w:val="Ttulo"/>
+      </w:pPr>
+      <w:r>
+        <w:t>Practica imágenes</w:t>
+      </w:r>
+    </w:p>
+    <w:p>
+      <w:r>
+        <w:t xml:space="preserve">Recomendación leer la documentación de React native para imágenes: </w:t>
+      </w:r>
+      <w:hyperlink r:id="rId21" w:history="1">
+        <w:r>
+          <w:rPr>
+            <w:rStyle w:val="Hipervnculo"/>
+          </w:rPr>
+          <w:t>https://reactnative.dev/docs/image</w:t>
+        </w:r>
+      </w:hyperlink>
+    </w:p>
+    <w:p>
+      <w:r>
+        <w:t>Nota: hay atributos que solo funcionan en IOS y otras que solo funciona en Android para verificar</w:t>
+      </w:r>
+    </w:p>
+    <w:p>
+      <w:r>
+        <w:rPr>
+          <w:noProof/>
+        </w:rPr>
+        <w:drawing>
+          <wp:inline distT="0" distB="0" distL="0" distR="0" wp14:anchorId="1BCAEF25" wp14:editId="08D24BEF">
+            <wp:extent cx="5565913" cy="1595325"/>
+            <wp:effectExtent l="0" t="0" r="0" b="5080"/>
+            <wp:docPr id="1331162492" name="Imagen 1"/>
+            <wp:cNvGraphicFramePr>
+              <a:graphicFrameLocks xmlns:a="http://schemas.openxmlformats.org/drawingml/2006/main" noChangeAspect="1"/>
+            </wp:cNvGraphicFramePr>
+            <a:graphic xmlns:a="http://schemas.openxmlformats.org/drawingml/2006/main">
+              <a:graphicData uri="http://schemas.openxmlformats.org/drawingml/2006/picture">
+                <pic:pic xmlns:pic="http://schemas.openxmlformats.org/drawingml/2006/picture">
+                  <pic:nvPicPr>
+                    <pic:cNvPr id="1331162492" name=""/>
+                    <pic:cNvPicPr/>
+                  </pic:nvPicPr>
+                  <pic:blipFill rotWithShape="1">
+                    <a:blip r:embed="rId22"/>
+                    <a:srcRect l="27203" t="50878" r="28304" b="25394"/>
+                    <a:stretch/>
+                  </pic:blipFill>
+                  <pic:spPr bwMode="auto">
+                    <a:xfrm>
+                      <a:off x="0" y="0"/>
+                      <a:ext cx="5624307" cy="1612062"/>
+                    </a:xfrm>
+                    <a:prstGeom prst="rect">
+                      <a:avLst/>
+                    </a:prstGeom>
+                    <a:ln>
+                      <a:noFill/>
+                    </a:ln>
+                    <a:extLst>
+                      <a:ext uri="{53640926-AAD7-44D8-BBD7-CCE9431645EC}">
+                        <a14:shadowObscured xmlns:a14="http://schemas.microsoft.com/office/drawing/2010/main"/>
+                      </a:ext>
+                    </a:extLst>
+                  </pic:spPr>
+                </pic:pic>
+              </a:graphicData>
+            </a:graphic>
+          </wp:inline>
+        </w:drawing>
+      </w:r>
+    </w:p>
+    <w:p>
+      <w:r>
+        <w:drawing>
+          <wp:inline distT="0" distB="0" distL="0" distR="0" wp14:anchorId="380CAE42" wp14:editId="5A4CF105">
+            <wp:extent cx="5612130" cy="1915160"/>
+            <wp:effectExtent l="0" t="0" r="7620" b="8890"/>
+            <wp:docPr id="1147612854" name="Imagen 1" descr="Texto&#10;&#10;El contenido generado por IA puede ser incorrecto."/>
+            <wp:cNvGraphicFramePr>
+              <a:graphicFrameLocks xmlns:a="http://schemas.openxmlformats.org/drawingml/2006/main" noChangeAspect="1"/>
+            </wp:cNvGraphicFramePr>
+            <a:graphic xmlns:a="http://schemas.openxmlformats.org/drawingml/2006/main">
+              <a:graphicData uri="http://schemas.openxmlformats.org/drawingml/2006/picture">
+                <pic:pic xmlns:pic="http://schemas.openxmlformats.org/drawingml/2006/picture">
+                  <pic:nvPicPr>
+                    <pic:cNvPr id="1147612854" name="Imagen 1" descr="Texto&#10;&#10;El contenido generado por IA puede ser incorrecto."/>
+                    <pic:cNvPicPr/>
+                  </pic:nvPicPr>
+                  <pic:blipFill>
+                    <a:blip r:embed="rId23"/>
+                    <a:stretch>
+                      <a:fillRect/>
+                    </a:stretch>
+                  </pic:blipFill>
+                  <pic:spPr>
+                    <a:xfrm>
+                      <a:off x="0" y="0"/>
+                      <a:ext cx="5612130" cy="1915160"/>
+                    </a:xfrm>
+                    <a:prstGeom prst="rect">
+                      <a:avLst/>
+                    </a:prstGeom>
+                  </pic:spPr>
+                </pic:pic>
+              </a:graphicData>
+            </a:graphic>
+          </wp:inline>
+        </w:drawing>
+      </w:r>
+    </w:p>
+    <w:p>
+      <w:r>
+        <w:tab/>
+        <w:t xml:space="preserve">Se crea un proyecto para practicar </w:t>
+      </w:r>
+      <w:r>
+        <w:t>imágenes</w:t>
+      </w:r>
+    </w:p>
+    <w:p>
+      <w:pPr>
+        <w:pStyle w:val="Prrafodelista"/>
+        <w:ind w:left="1416" w:hanging="696"/>
+        <w:rPr>
+          <w:lang w:val="en-US"/>
+        </w:rPr>
+      </w:pPr>
+      <w:r>
+        <w:rPr>
+          <w:lang w:val="en-US"/>
+        </w:rPr>
+        <w:lastRenderedPageBreak/>
+        <w:t xml:space="preserve">npx create-expo-app@latest </w:t>
+      </w:r>
+      <w:r>
+        <w:rPr>
+          <w:lang w:val="en-US"/>
+        </w:rPr>
+        <w:t>imagenes</w:t>
+      </w:r>
+      <w:r>
+        <w:rPr>
+          <w:lang w:val="en-US"/>
+        </w:rPr>
+        <w:t xml:space="preserve"> </w:t>
+      </w:r>
+      <w:r>
+        <w:rPr>
+          <w:lang w:val="en-US"/>
+        </w:rPr>
+        <w:t>--</w:t>
+      </w:r>
+      <w:r>
+        <w:rPr>
+          <w:lang w:val="en-US"/>
+        </w:rPr>
+        <w:t>template blank</w:t>
+      </w:r>
+    </w:p>
+    <w:p>
+      <w:pPr>
+        <w:pStyle w:val="Prrafodelista"/>
+        <w:ind w:left="1416" w:hanging="696"/>
+      </w:pPr>
+      <w:r>
+        <w:t xml:space="preserve">Se debe agregar </w:t>
+      </w:r>
+      <w:r>
+        <w:t>imágenes</w:t>
+      </w:r>
+      <w:r>
+        <w:t xml:space="preserve"> e</w:t>
+      </w:r>
+      <w:r>
+        <w:t>n la carpeta “assets”</w:t>
+      </w:r>
+    </w:p>
+    <w:p>
+      <w:pPr>
+        <w:pStyle w:val="Prrafodelista"/>
+        <w:ind w:left="1416" w:hanging="696"/>
+      </w:pPr>
+      <w:r>
+        <w:rPr>
+          <w:noProof/>
+        </w:rPr>
+        <w:drawing>
+          <wp:inline distT="0" distB="0" distL="0" distR="0" wp14:anchorId="01A688B6" wp14:editId="0F5A1CB3">
+            <wp:extent cx="5612130" cy="2512613"/>
+            <wp:effectExtent l="0" t="0" r="7620" b="2540"/>
+            <wp:docPr id="388434282" name="Imagen 1" descr="Pantalla de computadora encendida con agua&#10;&#10;El contenido generado por IA puede ser incorrecto."/>
+            <wp:cNvGraphicFramePr>
+              <a:graphicFrameLocks xmlns:a="http://schemas.openxmlformats.org/drawingml/2006/main" noChangeAspect="1"/>
+            </wp:cNvGraphicFramePr>
+            <a:graphic xmlns:a="http://schemas.openxmlformats.org/drawingml/2006/main">
+              <a:graphicData uri="http://schemas.openxmlformats.org/drawingml/2006/picture">
+                <pic:pic xmlns:pic="http://schemas.openxmlformats.org/drawingml/2006/picture">
+                  <pic:nvPicPr>
+                    <pic:cNvPr id="388434282" name="Imagen 1" descr="Pantalla de computadora encendida con agua&#10;&#10;El contenido generado por IA puede ser incorrecto."/>
+                    <pic:cNvPicPr/>
+                  </pic:nvPicPr>
+                  <pic:blipFill rotWithShape="1">
+                    <a:blip r:embed="rId24"/>
+                    <a:srcRect b="58353"/>
+                    <a:stretch/>
+                  </pic:blipFill>
+                  <pic:spPr bwMode="auto">
+                    <a:xfrm>
+                      <a:off x="0" y="0"/>
+                      <a:ext cx="5612130" cy="2512613"/>
+                    </a:xfrm>
+                    <a:prstGeom prst="rect">
+                      <a:avLst/>
+                    </a:prstGeom>
+                    <a:ln>
+                      <a:noFill/>
+                    </a:ln>
+                    <a:extLst>
+                      <a:ext uri="{53640926-AAD7-44D8-BBD7-CCE9431645EC}">
+                        <a14:shadowObscured xmlns:a14="http://schemas.microsoft.com/office/drawing/2010/main"/>
+                      </a:ext>
+                    </a:extLst>
+                  </pic:spPr>
+                </pic:pic>
+              </a:graphicData>
+            </a:graphic>
+          </wp:inline>
+        </w:drawing>
+      </w:r>
+    </w:p>
+    <w:p>
+      <w:r>
+        <w:t>En el archivo principal App.js:</w:t>
+      </w:r>
+    </w:p>
+    <w:p>
+      <w:pPr>
+        <w:pStyle w:val="Prrafodelista"/>
+        <w:numPr>
+          <w:ilvl w:val="0"/>
+          <w:numId w:val="4"/>
+        </w:numPr>
+      </w:pPr>
+      <w:r>
+        <w:t>Importar las imágenes.</w:t>
+      </w:r>
+    </w:p>
+    <w:p>
+      <w:pPr>
+        <w:pStyle w:val="Prrafodelista"/>
+      </w:pPr>
+    </w:p>
+    <w:p>
+      <w:pPr>
+        <w:pStyle w:val="Prrafodelista"/>
+      </w:pPr>
+      <w:r>
+        <w:drawing>
+          <wp:inline distT="0" distB="0" distL="0" distR="0" wp14:anchorId="4FC3C603" wp14:editId="4AA2001C">
+            <wp:extent cx="4944165" cy="1086002"/>
+            <wp:effectExtent l="0" t="0" r="0" b="0"/>
+            <wp:docPr id="1525307936" name="Imagen 1" descr="Texto&#10;&#10;El contenido generado por IA puede ser incorrecto."/>
+            <wp:cNvGraphicFramePr>
+              <a:graphicFrameLocks xmlns:a="http://schemas.openxmlformats.org/drawingml/2006/main" noChangeAspect="1"/>
+            </wp:cNvGraphicFramePr>
+            <a:graphic xmlns:a="http://schemas.openxmlformats.org/drawingml/2006/main">
+              <a:graphicData uri="http://schemas.openxmlformats.org/drawingml/2006/picture">
+                <pic:pic xmlns:pic="http://schemas.openxmlformats.org/drawingml/2006/picture">
+                  <pic:nvPicPr>
+                    <pic:cNvPr id="1525307936" name="Imagen 1" descr="Texto&#10;&#10;El contenido generado por IA puede ser incorrecto."/>
+                    <pic:cNvPicPr/>
+                  </pic:nvPicPr>
+                  <pic:blipFill>
+                    <a:blip r:embed="rId25"/>
+                    <a:stretch>
+                      <a:fillRect/>
+                    </a:stretch>
+                  </pic:blipFill>
+                  <pic:spPr>
+                    <a:xfrm>
+                      <a:off x="0" y="0"/>
+                      <a:ext cx="4944165" cy="1086002"/>
+                    </a:xfrm>
+                    <a:prstGeom prst="rect">
+                      <a:avLst/>
+                    </a:prstGeom>
+                  </pic:spPr>
+                </pic:pic>
+              </a:graphicData>
+            </a:graphic>
+          </wp:inline>
+        </w:drawing>
+      </w:r>
+    </w:p>
+    <w:p>
+      <w:pPr>
+        <w:pStyle w:val="Prrafodelista"/>
+      </w:pPr>
+      <w:r>
+        <w:t>Agregar las imágenes deseadas</w:t>
+      </w:r>
+    </w:p>
+    <w:p>
+      <w:pPr>
+        <w:pStyle w:val="Prrafodelista"/>
+      </w:pPr>
+      <w:r>
+        <w:lastRenderedPageBreak/>
+        <w:drawing>
+          <wp:inline distT="0" distB="0" distL="0" distR="0" wp14:anchorId="4A23E246" wp14:editId="39576EB3">
+            <wp:extent cx="4848902" cy="4324954"/>
+            <wp:effectExtent l="0" t="0" r="8890" b="0"/>
+            <wp:docPr id="295971069" name="Imagen 1" descr="Texto&#10;&#10;El contenido generado por IA puede ser incorrecto."/>
+            <wp:cNvGraphicFramePr>
+              <a:graphicFrameLocks xmlns:a="http://schemas.openxmlformats.org/drawingml/2006/main" noChangeAspect="1"/>
+            </wp:cNvGraphicFramePr>
+            <a:graphic xmlns:a="http://schemas.openxmlformats.org/drawingml/2006/main">
+              <a:graphicData uri="http://schemas.openxmlformats.org/drawingml/2006/picture">
+                <pic:pic xmlns:pic="http://schemas.openxmlformats.org/drawingml/2006/picture">
+                  <pic:nvPicPr>
+                    <pic:cNvPr id="295971069" name="Imagen 1" descr="Texto&#10;&#10;El contenido generado por IA puede ser incorrecto."/>
+                    <pic:cNvPicPr/>
+                  </pic:nvPicPr>
+                  <pic:blipFill>
+                    <a:blip r:embed="rId26"/>
+                    <a:stretch>
+                      <a:fillRect/>
+                    </a:stretch>
+                  </pic:blipFill>
+                  <pic:spPr>
+                    <a:xfrm>
+                      <a:off x="0" y="0"/>
+                      <a:ext cx="4848902" cy="4324954"/>
+                    </a:xfrm>
+                    <a:prstGeom prst="rect">
+                      <a:avLst/>
+                    </a:prstGeom>
+                  </pic:spPr>
+                </pic:pic>
+              </a:graphicData>
+            </a:graphic>
+          </wp:inline>
+        </w:drawing>
+      </w:r>
+    </w:p>
+    <w:p>
+      <w:pPr>
+        <w:pStyle w:val="Prrafodelista"/>
+      </w:pPr>
+      <w:r>
+        <w:drawing>
+          <wp:inline distT="0" distB="0" distL="0" distR="0" wp14:anchorId="01CE624F" wp14:editId="655E82F0">
+            <wp:extent cx="4229690" cy="3610479"/>
+            <wp:effectExtent l="0" t="0" r="0" b="9525"/>
+            <wp:docPr id="1098257237" name="Imagen 1" descr="Texto&#10;&#10;El contenido generado por IA puede ser incorrecto."/>
+            <wp:cNvGraphicFramePr>
+              <a:graphicFrameLocks xmlns:a="http://schemas.openxmlformats.org/drawingml/2006/main" noChangeAspect="1"/>
+            </wp:cNvGraphicFramePr>
+            <a:graphic xmlns:a="http://schemas.openxmlformats.org/drawingml/2006/main">
+              <a:graphicData uri="http://schemas.openxmlformats.org/drawingml/2006/picture">
+                <pic:pic xmlns:pic="http://schemas.openxmlformats.org/drawingml/2006/picture">
+                  <pic:nvPicPr>
+                    <pic:cNvPr id="1098257237" name="Imagen 1" descr="Texto&#10;&#10;El contenido generado por IA puede ser incorrecto."/>
+                    <pic:cNvPicPr/>
+                  </pic:nvPicPr>
+                  <pic:blipFill>
+                    <a:blip r:embed="rId27"/>
+                    <a:stretch>
+                      <a:fillRect/>
+                    </a:stretch>
+                  </pic:blipFill>
+                  <pic:spPr>
+                    <a:xfrm>
+                      <a:off x="0" y="0"/>
+                      <a:ext cx="4229690" cy="3610479"/>
+                    </a:xfrm>
+                    <a:prstGeom prst="rect">
+                      <a:avLst/>
+                    </a:prstGeom>
+                  </pic:spPr>
+                </pic:pic>
+              </a:graphicData>
+            </a:graphic>
+          </wp:inline>
+        </w:drawing>
+      </w:r>
+    </w:p>
+    <w:p>
+      <w:pPr>
+        <w:pStyle w:val="Prrafodelista"/>
+      </w:pPr>
+      <w:r>
+        <w:rPr>
+          <w:noProof/>
+        </w:rPr>
+        <w:lastRenderedPageBreak/>
+        <w:drawing>
+          <wp:inline distT="0" distB="0" distL="0" distR="0" wp14:anchorId="16F1607A" wp14:editId="533F126B">
+            <wp:extent cx="5612130" cy="6033135"/>
+            <wp:effectExtent l="0" t="0" r="7620" b="5715"/>
+            <wp:docPr id="695755748" name="Imagen 1"/>
+            <wp:cNvGraphicFramePr>
+              <a:graphicFrameLocks xmlns:a="http://schemas.openxmlformats.org/drawingml/2006/main" noChangeAspect="1"/>
+            </wp:cNvGraphicFramePr>
+            <a:graphic xmlns:a="http://schemas.openxmlformats.org/drawingml/2006/main">
+              <a:graphicData uri="http://schemas.openxmlformats.org/drawingml/2006/picture">
+                <pic:pic xmlns:pic="http://schemas.openxmlformats.org/drawingml/2006/picture">
+                  <pic:nvPicPr>
+                    <pic:cNvPr id="695755748" name=""/>
+                    <pic:cNvPicPr/>
+                  </pic:nvPicPr>
+                  <pic:blipFill>
+                    <a:blip r:embed="rId28"/>
+                    <a:stretch>
+                      <a:fillRect/>
+                    </a:stretch>
+                  </pic:blipFill>
+                  <pic:spPr>
+                    <a:xfrm>
+                      <a:off x="0" y="0"/>
+                      <a:ext cx="5612130" cy="6033135"/>
+                    </a:xfrm>
+                    <a:prstGeom prst="rect">
+                      <a:avLst/>
+                    </a:prstGeom>
+                  </pic:spPr>
+                </pic:pic>
+              </a:graphicData>
+            </a:graphic>
+          </wp:inline>
+        </w:drawing>
+      </w:r>
+    </w:p>
+    <w:p>
+      <w:pPr>
+        <w:pStyle w:val="Prrafodelista"/>
+        <w:rPr>
+          <w:b/>
+          <w:bCs/>
+        </w:rPr>
+      </w:pPr>
+      <w:r>
+        <w:rPr>
+          <w:b/>
+          <w:bCs/>
+        </w:rPr>
+        <w:t>Resumen de los valores de resizeMode:</w:t>
+      </w:r>
+    </w:p>
+    <w:tbl>
+      <w:tblPr>
+        <w:tblStyle w:val="Tablaconcuadrculaclara"/>
+        <w:tblW w:w="0" w:type="auto"/>
+        <w:tblLook w:val="04A0" w:firstRow="1" w:lastRow="0" w:firstColumn="1" w:lastColumn="0" w:noHBand="0" w:noVBand="1"/>
+      </w:tblPr>
+      <w:tblGrid>
+        <w:gridCol w:w="2193"/>
+        <w:gridCol w:w="6635"/>
+      </w:tblGrid>
+      <w:tr>
+        <w:tc>
+          <w:tcPr>
+            <w:tcW w:w="0" w:type="auto"/>
+            <w:hideMark/>
+          </w:tcPr>
+          <w:p>
+            <w:pPr>
+              <w:pStyle w:val="Prrafodelista"/>
+              <w:spacing w:after="160" w:line="278" w:lineRule="auto"/>
+              <w:rPr>
+                <w:b/>
+                <w:bCs/>
+              </w:rPr>
+            </w:pPr>
+            <w:r>
+              <w:rPr>
+                <w:b/>
+                <w:bCs/>
+              </w:rPr>
+              <w:t>resizeMode</w:t>
+            </w:r>
+          </w:p>
+        </w:tc>
+        <w:tc>
+          <w:tcPr>
+            <w:tcW w:w="0" w:type="auto"/>
+            <w:hideMark/>
+          </w:tcPr>
+          <w:p>
+            <w:pPr>
+              <w:pStyle w:val="Prrafodelista"/>
+              <w:spacing w:after="160" w:line="278" w:lineRule="auto"/>
+              <w:rPr>
+                <w:b/>
+                <w:bCs/>
+              </w:rPr>
+            </w:pPr>
+            <w:r>
+              <w:rPr>
+                <w:b/>
+                <w:bCs/>
+              </w:rPr>
+              <w:t>Descripción</w:t>
+            </w:r>
+          </w:p>
+        </w:tc>
+      </w:tr>
+      <w:tr>
+        <w:tc>
+          <w:tcPr>
+            <w:tcW w:w="0" w:type="auto"/>
+            <w:hideMark/>
+          </w:tcPr>
+          <w:p>
+            <w:pPr>
+              <w:pStyle w:val="Prrafodelista"/>
+              <w:spacing w:after="160" w:line="278" w:lineRule="auto"/>
+            </w:pPr>
+            <w:r>
+              <w:rPr>
+                <w:b/>
+                <w:bCs/>
+              </w:rPr>
+              <w:t>cover</w:t>
+            </w:r>
+          </w:p>
+        </w:tc>
+        <w:tc>
+          <w:tcPr>
+            <w:tcW w:w="0" w:type="auto"/>
+            <w:hideMark/>
+          </w:tcPr>
+          <w:p>
+            <w:pPr>
+              <w:pStyle w:val="Prrafodelista"/>
+              <w:spacing w:after="160" w:line="278" w:lineRule="auto"/>
+            </w:pPr>
+            <w:r>
+              <w:t>La imagen se ajusta para llenar el contenedor, recortando lo necesario.</w:t>
+            </w:r>
+          </w:p>
+        </w:tc>
+      </w:tr>
+      <w:tr>
+        <w:tc>
+          <w:tcPr>
+            <w:tcW w:w="0" w:type="auto"/>
+            <w:hideMark/>
+          </w:tcPr>
+          <w:p>
+            <w:pPr>
+              <w:pStyle w:val="Prrafodelista"/>
+              <w:spacing w:after="160" w:line="278" w:lineRule="auto"/>
+            </w:pPr>
+            <w:r>
+              <w:rPr>
+                <w:b/>
+                <w:bCs/>
+              </w:rPr>
+              <w:t>contain</w:t>
+            </w:r>
+          </w:p>
+        </w:tc>
+        <w:tc>
+          <w:tcPr>
+            <w:tcW w:w="0" w:type="auto"/>
+            <w:hideMark/>
+          </w:tcPr>
+          <w:p>
+            <w:pPr>
+              <w:pStyle w:val="Prrafodelista"/>
+              <w:spacing w:after="160" w:line="278" w:lineRule="auto"/>
+            </w:pPr>
+            <w:r>
+              <w:t>La imagen se ajusta para caber dentro del contenedor sin recortes.</w:t>
+            </w:r>
+          </w:p>
+        </w:tc>
+      </w:tr>
+      <w:tr>
+        <w:tc>
+          <w:tcPr>
+            <w:tcW w:w="0" w:type="auto"/>
+            <w:hideMark/>
+          </w:tcPr>
+          <w:p>
+            <w:pPr>
+              <w:pStyle w:val="Prrafodelista"/>
+              <w:spacing w:after="160" w:line="278" w:lineRule="auto"/>
+            </w:pPr>
+            <w:r>
+              <w:rPr>
+                <w:b/>
+                <w:bCs/>
+              </w:rPr>
+              <w:t>stretch</w:t>
+            </w:r>
+          </w:p>
+        </w:tc>
+        <w:tc>
+          <w:tcPr>
+            <w:tcW w:w="0" w:type="auto"/>
+            <w:hideMark/>
+          </w:tcPr>
+          <w:p>
+            <w:pPr>
+              <w:pStyle w:val="Prrafodelista"/>
+              <w:spacing w:after="160" w:line="278" w:lineRule="auto"/>
+            </w:pPr>
+            <w:r>
+              <w:t>La imagen se estira para llenar el contenedor, pudiendo distorsionarse.</w:t>
+            </w:r>
+          </w:p>
+        </w:tc>
+      </w:tr>
+      <w:tr>
+        <w:tc>
+          <w:tcPr>
+            <w:tcW w:w="0" w:type="auto"/>
+            <w:hideMark/>
+          </w:tcPr>
+          <w:p>
+            <w:pPr>
+              <w:pStyle w:val="Prrafodelista"/>
+              <w:spacing w:after="160" w:line="278" w:lineRule="auto"/>
+            </w:pPr>
+            <w:r>
+              <w:rPr>
+                <w:b/>
+                <w:bCs/>
+              </w:rPr>
+              <w:lastRenderedPageBreak/>
+              <w:t>center</w:t>
+            </w:r>
+          </w:p>
+        </w:tc>
+        <w:tc>
+          <w:tcPr>
+            <w:tcW w:w="0" w:type="auto"/>
+            <w:hideMark/>
+          </w:tcPr>
+          <w:p>
+            <w:pPr>
+              <w:pStyle w:val="Prrafodelista"/>
+              <w:spacing w:after="160" w:line="278" w:lineRule="auto"/>
+            </w:pPr>
+            <w:r>
+              <w:t>La imagen se coloca centrada sin redimensionarla, puede recortarse si es más grande que el contenedor.</w:t>
+            </w:r>
+          </w:p>
+        </w:tc>
+      </w:tr>
+    </w:tbl>
+    <w:p>
+      <w:pPr>
+        <w:pStyle w:val="Prrafodelista"/>
+      </w:pPr>
+    </w:p>
+    <w:p>
+      <w:pPr>
+        <w:pStyle w:val="Prrafodelista"/>
+      </w:pPr>
+      <w:r>
+        <w:t xml:space="preserve">Verificando el proyecto, el contenido del proyecto no se ajusta </w:t>
+      </w:r>
+    </w:p>
+    <w:p>
+      <w:pPr>
+        <w:pStyle w:val="Prrafodelista"/>
+      </w:pPr>
+    </w:p>
+    <w:p>
+      <w:pPr>
+        <w:pStyle w:val="Prrafodelista"/>
+      </w:pPr>
+      <w:r>
+        <w:t>Usando una imagen externa del proyecto:</w:t>
+      </w:r>
+    </w:p>
+    <w:p>
+      <w:pPr>
+        <w:pStyle w:val="Prrafodelista"/>
+      </w:pPr>
+      <w:r>
+        <w:drawing>
+          <wp:inline distT="0" distB="0" distL="0" distR="0" wp14:anchorId="1A89A0C7" wp14:editId="1CE7CCF4">
+            <wp:extent cx="3600953" cy="2172003"/>
+            <wp:effectExtent l="0" t="0" r="0" b="0"/>
+            <wp:docPr id="1373123387" name="Imagen 1" descr="Texto&#10;&#10;El contenido generado por IA puede ser incorrecto."/>
+            <wp:cNvGraphicFramePr>
+              <a:graphicFrameLocks xmlns:a="http://schemas.openxmlformats.org/drawingml/2006/main" noChangeAspect="1"/>
+            </wp:cNvGraphicFramePr>
+            <a:graphic xmlns:a="http://schemas.openxmlformats.org/drawingml/2006/main">
+              <a:graphicData uri="http://schemas.openxmlformats.org/drawingml/2006/picture">
+                <pic:pic xmlns:pic="http://schemas.openxmlformats.org/drawingml/2006/picture">
+                  <pic:nvPicPr>
+                    <pic:cNvPr id="1373123387" name="Imagen 1" descr="Texto&#10;&#10;El contenido generado por IA puede ser incorrecto."/>
+                    <pic:cNvPicPr/>
+                  </pic:nvPicPr>
+                  <pic:blipFill>
+                    <a:blip r:embed="rId29"/>
+                    <a:stretch>
+                      <a:fillRect/>
+                    </a:stretch>
+                  </pic:blipFill>
+                  <pic:spPr>
+                    <a:xfrm>
+                      <a:off x="0" y="0"/>
+                      <a:ext cx="3600953" cy="2172003"/>
+                    </a:xfrm>
+                    <a:prstGeom prst="rect">
+                      <a:avLst/>
+                    </a:prstGeom>
+                  </pic:spPr>
+                </pic:pic>
+              </a:graphicData>
+            </a:graphic>
+          </wp:inline>
+        </w:drawing>
+      </w:r>
+    </w:p>
+    <w:p>
+      <w:pPr>
+        <w:pStyle w:val="Prrafodelista"/>
+      </w:pPr>
+    </w:p>
+    <w:p>
+      <w:pPr>
+        <w:pStyle w:val="Prrafodelista"/>
+      </w:pPr>
+      <w:r>
+        <w:t>D</w:t>
+      </w:r>
+      <w:r>
+        <w:t>efaultSource</w:t>
+      </w:r>
+      <w:r>
+        <w:t xml:space="preserve"> es un parámetro que renderiza una imagen mientras carga la principal, ejemplo si se carga una imagen de perfil que se consulta al servidor eso tiene un tiempo de carga dependiendo de la velocidad de la red</w:t>
+      </w:r>
+    </w:p>
+    <w:p>
+      <w:pPr>
+        <w:pStyle w:val="Prrafodelista"/>
+      </w:pPr>
+    </w:p>
+    <w:p>
+      <w:pPr>
+        <w:pStyle w:val="Prrafodelista"/>
+      </w:pPr>
+      <w:r>
+        <w:drawing>
+          <wp:inline distT="0" distB="0" distL="0" distR="0" wp14:anchorId="0E739BB3" wp14:editId="2EC719B3">
+            <wp:extent cx="4344006" cy="2181529"/>
+            <wp:effectExtent l="0" t="0" r="0" b="9525"/>
+            <wp:docPr id="1590304946" name="Imagen 1" descr="Texto&#10;&#10;El contenido generado por IA puede ser incorrecto."/>
+            <wp:cNvGraphicFramePr>
+              <a:graphicFrameLocks xmlns:a="http://schemas.openxmlformats.org/drawingml/2006/main" noChangeAspect="1"/>
+            </wp:cNvGraphicFramePr>
+            <a:graphic xmlns:a="http://schemas.openxmlformats.org/drawingml/2006/main">
+              <a:graphicData uri="http://schemas.openxmlformats.org/drawingml/2006/picture">
+                <pic:pic xmlns:pic="http://schemas.openxmlformats.org/drawingml/2006/picture">
+                  <pic:nvPicPr>
+                    <pic:cNvPr id="1590304946" name="Imagen 1" descr="Texto&#10;&#10;El contenido generado por IA puede ser incorrecto."/>
+                    <pic:cNvPicPr/>
+                  </pic:nvPicPr>
+                  <pic:blipFill>
+                    <a:blip r:embed="rId30"/>
+                    <a:stretch>
+                      <a:fillRect/>
+                    </a:stretch>
+                  </pic:blipFill>
+                  <pic:spPr>
+                    <a:xfrm>
+                      <a:off x="0" y="0"/>
+                      <a:ext cx="4344006" cy="2181529"/>
+                    </a:xfrm>
+                    <a:prstGeom prst="rect">
+                      <a:avLst/>
+                    </a:prstGeom>
+                  </pic:spPr>
+                </pic:pic>
+              </a:graphicData>
+            </a:graphic>
+          </wp:inline>
+        </w:drawing>
+      </w:r>
+    </w:p>
+    <w:p>
+      <w:pPr>
+        <w:pStyle w:val="Prrafodelista"/>
+      </w:pPr>
+    </w:p>
+    <w:p>
+      <w:pPr>
+        <w:pStyle w:val="Ttulo"/>
+        <w:rPr>
+          <w:lang w:val="es-MX"/>
+        </w:rPr>
+      </w:pPr>
+      <w:r>
+        <w:rPr>
+          <w:lang w:val="es-MX"/>
+        </w:rPr>
+        <w:t>Función de botones</w:t>
+      </w:r>
+    </w:p>
+    <w:p>
+      <w:pPr>
+        <w:pStyle w:val="Prrafodelista"/>
+        <w:rPr>
+          <w:lang w:val="es-MX"/>
+        </w:rPr>
+      </w:pPr>
+      <w:r>
+        <w:rPr>
+          <w:lang w:val="es-MX"/>
+        </w:rPr>
+        <w:t>Crear un proyecto con la plantilla en blank llamado botones:</w:t>
+      </w:r>
+    </w:p>
+    <w:p>
+      <w:pPr>
+        <w:pStyle w:val="Prrafodelista"/>
+        <w:rPr>
+          <w:lang w:val="en-US"/>
+        </w:rPr>
+      </w:pPr>
+      <w:r>
+        <w:rPr>
+          <w:lang w:val="en-US"/>
+        </w:rPr>
+        <w:t>npx create-expo-app@latest botones template blank</w:t>
+      </w:r>
+    </w:p>
+    <w:p>
+      <w:pPr>
+        <w:pStyle w:val="Prrafodelista"/>
+        <w:rPr>
+          <w:lang w:val="en-US"/>
+        </w:rPr>
+      </w:pPr>
+      <w:r>
+        <w:rPr>
+          <w:lang w:val="en-US"/>
+        </w:rPr>
+        <w:lastRenderedPageBreak/>
+        <w:t>app name: botones</w:t>
+      </w:r>
+    </w:p>
+    <w:p>
+      <w:pPr>
+        <w:pStyle w:val="Prrafodelista"/>
+      </w:pPr>
+      <w:r>
+        <w:t>template: blank (con los elementos minimos)</w:t>
+      </w:r>
+    </w:p>
+    <w:p>
+      <w:pPr>
+        <w:pStyle w:val="Prrafodelista"/>
+      </w:pPr>
+    </w:p>
     <w:p/>
     <w:p>
       <w:pPr>
@@ -941,7 +1759,7 @@
         <w:rPr>
           <w:lang w:val="es-MX"/>
         </w:rPr>
-        <w:t>Función de botones</w:t>
+        <w:t>APP metracritic app</w:t>
       </w:r>
     </w:p>
     <w:p>
@@ -951,318 +1769,619 @@
           <w:lang w:val="es-MX"/>
         </w:rPr>
       </w:pPr>
-      <w:r>
+    </w:p>
+    <w:p>
+      <w:pPr>
+        <w:pStyle w:val="Prrafodelista"/>
         <w:rPr>
           <w:lang w:val="es-MX"/>
         </w:rPr>
-        <w:t xml:space="preserve">Crear un proyecto con la plantilla en </w:t>
-      </w:r>
-      <w:proofErr w:type="spellStart"/>
+      </w:pPr>
       <w:r>
         <w:rPr>
           <w:lang w:val="es-MX"/>
         </w:rPr>
-        <w:t>blank</w:t>
-      </w:r>
-      <w:proofErr w:type="spellEnd"/>
-      <w:r>
-        <w:rPr>
-          <w:lang w:val="es-MX"/>
-        </w:rPr>
-        <w:t xml:space="preserve"> llamado botones:</w:t>
-      </w:r>
-    </w:p>
-    <w:p>
-      <w:pPr>
-        <w:pStyle w:val="Prrafodelista"/>
+        <w:t>Crear un proyecto con la plantilla en blank llamado botones:</w:t>
+      </w:r>
+    </w:p>
+    <w:p>
+      <w:pPr>
+        <w:pStyle w:val="Prrafodelista"/>
+        <w:ind w:left="1416" w:hanging="696"/>
         <w:rPr>
           <w:lang w:val="en-US"/>
         </w:rPr>
       </w:pPr>
-      <w:proofErr w:type="spellStart"/>
       <w:r>
         <w:rPr>
           <w:lang w:val="en-US"/>
         </w:rPr>
-        <w:t>npx</w:t>
-      </w:r>
-      <w:proofErr w:type="spellEnd"/>
+        <w:t xml:space="preserve">npx create-expo-app@latest </w:t>
+      </w:r>
       <w:r>
         <w:rPr>
           <w:lang w:val="en-US"/>
         </w:rPr>
+        <w:t>metracritic</w:t>
+      </w:r>
+      <w:r>
+        <w:rPr>
+          <w:lang w:val="en-US"/>
+        </w:rPr>
+        <w:t>-</w:t>
+      </w:r>
+      <w:r>
+        <w:rPr>
+          <w:lang w:val="en-US"/>
+        </w:rPr>
+        <w:t xml:space="preserve">app </w:t>
+      </w:r>
+      <w:r>
+        <w:rPr>
+          <w:lang w:val="en-US"/>
+        </w:rPr>
+        <w:t>--</w:t>
+      </w:r>
+      <w:r>
+        <w:rPr>
+          <w:lang w:val="en-US"/>
+        </w:rPr>
+        <w:t>template blank</w:t>
+      </w:r>
+    </w:p>
+    <w:p>
+      <w:pPr>
+        <w:pStyle w:val="Prrafodelista"/>
+      </w:pPr>
+      <w:r>
+        <w:t>app name: botones</w:t>
+      </w:r>
+    </w:p>
+    <w:p>
+      <w:pPr>
+        <w:pStyle w:val="Prrafodelista"/>
+      </w:pPr>
+      <w:r>
+        <w:t xml:space="preserve">template: blank (con los elementos </w:t>
+      </w:r>
+      <w:r>
+        <w:t>mínimos</w:t>
+      </w:r>
+      <w:r>
+        <w:t>)</w:t>
+      </w:r>
+    </w:p>
+    <w:p>
+      <w:pPr>
+        <w:pStyle w:val="Prrafodelista"/>
+      </w:pPr>
+    </w:p>
+    <w:p>
+      <w:pPr>
+        <w:pStyle w:val="Prrafodelista"/>
+      </w:pPr>
+    </w:p>
+    <w:p>
+      <w:pPr>
+        <w:pStyle w:val="Ttulo"/>
+      </w:pPr>
+      <w:r>
+        <w:t>Apuntes generales</w:t>
+      </w:r>
+    </w:p>
+    <w:p>
+      <w:pPr>
+        <w:pStyle w:val="Prrafodelista"/>
+        <w:numPr>
+          <w:ilvl w:val="0"/>
+          <w:numId w:val="3"/>
+        </w:numPr>
+      </w:pPr>
+      <w:r>
+        <w:t xml:space="preserve">Para crear un proyecto básico se utiliza: </w:t>
+      </w:r>
+      <w:r>
+        <w:t>npx create-expo-app@latest</w:t>
+      </w:r>
+    </w:p>
+    <w:p>
+      <w:pPr>
+        <w:pStyle w:val="Prrafodelista"/>
+        <w:numPr>
+          <w:ilvl w:val="0"/>
+          <w:numId w:val="3"/>
+        </w:numPr>
+      </w:pPr>
+      <w:r>
+        <w:t>Para crear un proyecto en blanco sin tantos elementos</w:t>
+      </w:r>
+    </w:p>
+    <w:p>
+      <w:pPr>
+        <w:pStyle w:val="Prrafodelista"/>
+        <w:ind w:left="1416" w:hanging="696"/>
+      </w:pPr>
+      <w:r>
         <w:t xml:space="preserve"> </w:t>
       </w:r>
-      <w:proofErr w:type="spellStart"/>
-      <w:r>
+      <w:r>
+        <w:t xml:space="preserve">npx create-expo-app@latest </w:t>
+      </w:r>
+      <w:r>
+        <w:t>nombre_proyecto</w:t>
+      </w:r>
+      <w:r>
+        <w:t xml:space="preserve"> --template blank</w:t>
+      </w:r>
+    </w:p>
+    <w:p>
+      <w:pPr>
+        <w:pStyle w:val="Prrafodelista"/>
+        <w:numPr>
+          <w:ilvl w:val="0"/>
+          <w:numId w:val="3"/>
+        </w:numPr>
+      </w:pPr>
+      <w:r>
+        <w:t>Para ejecutar el proyecto</w:t>
+      </w:r>
+    </w:p>
+    <w:p>
+      <w:pPr>
+        <w:pStyle w:val="Prrafodelista"/>
+      </w:pPr>
+      <w:r>
+        <w:t xml:space="preserve">npm start </w:t>
+      </w:r>
+    </w:p>
+    <w:p>
+      <w:pPr>
+        <w:pStyle w:val="Prrafodelista"/>
+      </w:pPr>
+      <w:r>
+        <w:t>Luego secciona el tipo de dispositivo deseado.</w:t>
+      </w:r>
+    </w:p>
+    <w:p/>
+    <w:p>
+      <w:pPr>
+        <w:pStyle w:val="Prrafodelista"/>
+        <w:numPr>
+          <w:ilvl w:val="0"/>
+          <w:numId w:val="2"/>
+        </w:numPr>
+      </w:pPr>
+      <w:r>
+        <w:t>Cuando se crea un proyecto con template blank, la función de web viene por defecto desactivada</w:t>
+      </w:r>
+      <w:r>
+        <w:rPr>
+          <w:noProof/>
+        </w:rPr>
+        <w:drawing>
+          <wp:inline distT="0" distB="0" distL="0" distR="0" wp14:anchorId="7085A3BE" wp14:editId="6B4ECC50">
+            <wp:extent cx="3846405" cy="1739265"/>
+            <wp:effectExtent l="0" t="0" r="1905" b="0"/>
+            <wp:docPr id="979356366" name="Imagen 1"/>
+            <wp:cNvGraphicFramePr>
+              <a:graphicFrameLocks xmlns:a="http://schemas.openxmlformats.org/drawingml/2006/main" noChangeAspect="1"/>
+            </wp:cNvGraphicFramePr>
+            <a:graphic xmlns:a="http://schemas.openxmlformats.org/drawingml/2006/main">
+              <a:graphicData uri="http://schemas.openxmlformats.org/drawingml/2006/picture">
+                <pic:pic xmlns:pic="http://schemas.openxmlformats.org/drawingml/2006/picture">
+                  <pic:nvPicPr>
+                    <pic:cNvPr id="979356366" name=""/>
+                    <pic:cNvPicPr/>
+                  </pic:nvPicPr>
+                  <pic:blipFill rotWithShape="1">
+                    <a:blip r:embed="rId31"/>
+                    <a:srcRect l="31456" t="71169"/>
+                    <a:stretch/>
+                  </pic:blipFill>
+                  <pic:spPr bwMode="auto">
+                    <a:xfrm>
+                      <a:off x="0" y="0"/>
+                      <a:ext cx="3846772" cy="1739431"/>
+                    </a:xfrm>
+                    <a:prstGeom prst="rect">
+                      <a:avLst/>
+                    </a:prstGeom>
+                    <a:ln>
+                      <a:noFill/>
+                    </a:ln>
+                    <a:extLst>
+                      <a:ext uri="{53640926-AAD7-44D8-BBD7-CCE9431645EC}">
+                        <a14:shadowObscured xmlns:a14="http://schemas.microsoft.com/office/drawing/2010/main"/>
+                      </a:ext>
+                    </a:extLst>
+                  </pic:spPr>
+                </pic:pic>
+              </a:graphicData>
+            </a:graphic>
+          </wp:inline>
+        </w:drawing>
+      </w:r>
+    </w:p>
+    <w:p>
+      <w:pPr>
+        <w:pStyle w:val="Prrafodelista"/>
+      </w:pPr>
+      <w:r>
+        <w:t xml:space="preserve">Para habilitar la ejecución de web se debe instalar una dependencia </w:t>
+      </w:r>
+    </w:p>
+    <w:p>
+      <w:pPr>
+        <w:pStyle w:val="Prrafodelista"/>
         <w:rPr>
           <w:lang w:val="en-US"/>
         </w:rPr>
-        <w:t>create-expo-app@latest</w:t>
-      </w:r>
-      <w:proofErr w:type="spellEnd"/>
+      </w:pPr>
       <w:r>
         <w:rPr>
           <w:lang w:val="en-US"/>
         </w:rPr>
+        <w:t>npx expo install react-dom react-native-web @expo/metro-runtime</w:t>
+      </w:r>
+    </w:p>
+    <w:p>
+      <w:pPr>
+        <w:pStyle w:val="Prrafodelista"/>
+        <w:rPr>
+          <w:lang w:val="en-US"/>
+        </w:rPr>
+      </w:pPr>
+      <w:r>
+        <w:rPr>
+          <w:noProof/>
+        </w:rPr>
+        <w:lastRenderedPageBreak/>
+        <w:drawing>
+          <wp:inline distT="0" distB="0" distL="0" distR="0" wp14:anchorId="523CCBCA" wp14:editId="5E6BC8FB">
+            <wp:extent cx="3831038" cy="1715576"/>
+            <wp:effectExtent l="0" t="0" r="0" b="0"/>
+            <wp:docPr id="1625274020" name="Imagen 1" descr="Texto&#10;&#10;El contenido generado por IA puede ser incorrecto."/>
+            <wp:cNvGraphicFramePr>
+              <a:graphicFrameLocks xmlns:a="http://schemas.openxmlformats.org/drawingml/2006/main" noChangeAspect="1"/>
+            </wp:cNvGraphicFramePr>
+            <a:graphic xmlns:a="http://schemas.openxmlformats.org/drawingml/2006/main">
+              <a:graphicData uri="http://schemas.openxmlformats.org/drawingml/2006/picture">
+                <pic:pic xmlns:pic="http://schemas.openxmlformats.org/drawingml/2006/picture">
+                  <pic:nvPicPr>
+                    <pic:cNvPr id="1625274020" name="Imagen 1" descr="Texto&#10;&#10;El contenido generado por IA puede ser incorrecto."/>
+                    <pic:cNvPicPr/>
+                  </pic:nvPicPr>
+                  <pic:blipFill rotWithShape="1">
+                    <a:blip r:embed="rId32"/>
+                    <a:srcRect l="31737" t="71564"/>
+                    <a:stretch/>
+                  </pic:blipFill>
+                  <pic:spPr bwMode="auto">
+                    <a:xfrm>
+                      <a:off x="0" y="0"/>
+                      <a:ext cx="3831038" cy="1715576"/>
+                    </a:xfrm>
+                    <a:prstGeom prst="rect">
+                      <a:avLst/>
+                    </a:prstGeom>
+                    <a:ln>
+                      <a:noFill/>
+                    </a:ln>
+                    <a:extLst>
+                      <a:ext uri="{53640926-AAD7-44D8-BBD7-CCE9431645EC}">
+                        <a14:shadowObscured xmlns:a14="http://schemas.microsoft.com/office/drawing/2010/main"/>
+                      </a:ext>
+                    </a:extLst>
+                  </pic:spPr>
+                </pic:pic>
+              </a:graphicData>
+            </a:graphic>
+          </wp:inline>
+        </w:drawing>
+      </w:r>
+    </w:p>
+    <w:p>
+      <w:pPr>
+        <w:pStyle w:val="Prrafodelista"/>
+      </w:pPr>
+      <w:r>
+        <w:t>Luego se</w:t>
+      </w:r>
+      <w:r>
+        <w:t xml:space="preserve"> prueba la e</w:t>
+      </w:r>
+      <w:r>
+        <w:t>jecución</w:t>
+      </w:r>
+    </w:p>
+    <w:p>
+      <w:pPr>
+        <w:pStyle w:val="Prrafodelista"/>
+        <w:rPr>
+          <w:lang w:val="en-US"/>
+        </w:rPr>
+      </w:pPr>
+      <w:r>
+        <w:rPr>
+          <w:noProof/>
+        </w:rPr>
+        <w:drawing>
+          <wp:inline distT="0" distB="0" distL="0" distR="0" wp14:anchorId="64FB62FB" wp14:editId="32C8A97D">
+            <wp:extent cx="3854892" cy="1699674"/>
+            <wp:effectExtent l="0" t="0" r="0" b="0"/>
+            <wp:docPr id="59495349" name="Imagen 1"/>
+            <wp:cNvGraphicFramePr>
+              <a:graphicFrameLocks xmlns:a="http://schemas.openxmlformats.org/drawingml/2006/main" noChangeAspect="1"/>
+            </wp:cNvGraphicFramePr>
+            <a:graphic xmlns:a="http://schemas.openxmlformats.org/drawingml/2006/main">
+              <a:graphicData uri="http://schemas.openxmlformats.org/drawingml/2006/picture">
+                <pic:pic xmlns:pic="http://schemas.openxmlformats.org/drawingml/2006/picture">
+                  <pic:nvPicPr>
+                    <pic:cNvPr id="59495349" name=""/>
+                    <pic:cNvPicPr/>
+                  </pic:nvPicPr>
+                  <pic:blipFill rotWithShape="1">
+                    <a:blip r:embed="rId33"/>
+                    <a:srcRect l="31311" t="71828"/>
+                    <a:stretch/>
+                  </pic:blipFill>
+                  <pic:spPr bwMode="auto">
+                    <a:xfrm>
+                      <a:off x="0" y="0"/>
+                      <a:ext cx="3854892" cy="1699674"/>
+                    </a:xfrm>
+                    <a:prstGeom prst="rect">
+                      <a:avLst/>
+                    </a:prstGeom>
+                    <a:ln>
+                      <a:noFill/>
+                    </a:ln>
+                    <a:extLst>
+                      <a:ext uri="{53640926-AAD7-44D8-BBD7-CCE9431645EC}">
+                        <a14:shadowObscured xmlns:a14="http://schemas.microsoft.com/office/drawing/2010/main"/>
+                      </a:ext>
+                    </a:extLst>
+                  </pic:spPr>
+                </pic:pic>
+              </a:graphicData>
+            </a:graphic>
+          </wp:inline>
+        </w:drawing>
+      </w:r>
+    </w:p>
+    <w:p>
+      <w:pPr>
+        <w:pStyle w:val="Prrafodelista"/>
+        <w:rPr>
+          <w:lang w:val="en-US"/>
+        </w:rPr>
+      </w:pPr>
+    </w:p>
+    <w:p>
+      <w:pPr>
+        <w:pStyle w:val="Prrafodelista"/>
+        <w:numPr>
+          <w:ilvl w:val="0"/>
+          <w:numId w:val="2"/>
+        </w:numPr>
+      </w:pPr>
+      <w:r>
+        <w:t>Problemas con el Scroll View,</w:t>
+      </w:r>
+      <w:r>
+        <w:t xml:space="preserve"> al utilizar el ScrollView, permite desplazar por la página, se debe tener cuidado al momento de importar la librería</w:t>
+      </w:r>
+    </w:p>
+    <w:p>
+      <w:pPr>
+        <w:pStyle w:val="Prrafodelista"/>
+        <w:shd w:val="clear" w:color="auto" w:fill="1F1F1F"/>
+        <w:spacing w:after="0" w:line="285" w:lineRule="atLeast"/>
+        <w:rPr>
+          <w:rFonts w:ascii="Consolas" w:eastAsia="Times New Roman" w:hAnsi="Consolas" w:cs="Times New Roman"/>
+          <w:color w:val="CCCCCC"/>
+          <w:kern w:val="0"/>
+          <w:sz w:val="21"/>
+          <w:szCs w:val="21"/>
+          <w:lang w:val="en-US" w:eastAsia="es-CO"/>
+          <w14:ligatures w14:val="none"/>
+        </w:rPr>
+      </w:pPr>
+      <w:r>
+        <w:rPr>
+          <w:rFonts w:ascii="Consolas" w:eastAsia="Times New Roman" w:hAnsi="Consolas" w:cs="Times New Roman"/>
+          <w:color w:val="C586C0"/>
+          <w:kern w:val="0"/>
+          <w:sz w:val="21"/>
+          <w:szCs w:val="21"/>
+          <w:lang w:val="en-US" w:eastAsia="es-CO"/>
+          <w14:ligatures w14:val="none"/>
+        </w:rPr>
+        <w:t>import</w:t>
+      </w:r>
+      <w:r>
+        <w:rPr>
+          <w:rFonts w:ascii="Consolas" w:eastAsia="Times New Roman" w:hAnsi="Consolas" w:cs="Times New Roman"/>
+          <w:color w:val="CCCCCC"/>
+          <w:kern w:val="0"/>
+          <w:sz w:val="21"/>
+          <w:szCs w:val="21"/>
+          <w:lang w:val="en-US" w:eastAsia="es-CO"/>
+          <w14:ligatures w14:val="none"/>
+        </w:rPr>
+        <w:t xml:space="preserve"> { </w:t>
+      </w:r>
+      <w:r>
+        <w:rPr>
+          <w:rFonts w:ascii="Consolas" w:eastAsia="Times New Roman" w:hAnsi="Consolas" w:cs="Times New Roman"/>
+          <w:color w:val="9CDCFE"/>
+          <w:kern w:val="0"/>
+          <w:sz w:val="21"/>
+          <w:szCs w:val="21"/>
+          <w:lang w:val="en-US" w:eastAsia="es-CO"/>
+          <w14:ligatures w14:val="none"/>
+        </w:rPr>
+        <w:t>ScrollView</w:t>
+      </w:r>
+      <w:r>
+        <w:rPr>
+          <w:rFonts w:ascii="Consolas" w:eastAsia="Times New Roman" w:hAnsi="Consolas" w:cs="Times New Roman"/>
+          <w:color w:val="CCCCCC"/>
+          <w:kern w:val="0"/>
+          <w:sz w:val="21"/>
+          <w:szCs w:val="21"/>
+          <w:lang w:val="en-US" w:eastAsia="es-CO"/>
+          <w14:ligatures w14:val="none"/>
+        </w:rPr>
+        <w:t xml:space="preserve"> } </w:t>
+      </w:r>
+      <w:r>
+        <w:rPr>
+          <w:rFonts w:ascii="Consolas" w:eastAsia="Times New Roman" w:hAnsi="Consolas" w:cs="Times New Roman"/>
+          <w:color w:val="C586C0"/>
+          <w:kern w:val="0"/>
+          <w:sz w:val="21"/>
+          <w:szCs w:val="21"/>
+          <w:lang w:val="en-US" w:eastAsia="es-CO"/>
+          <w14:ligatures w14:val="none"/>
+        </w:rPr>
+        <w:t>from</w:t>
+      </w:r>
+      <w:r>
+        <w:rPr>
+          <w:rFonts w:ascii="Consolas" w:eastAsia="Times New Roman" w:hAnsi="Consolas" w:cs="Times New Roman"/>
+          <w:color w:val="CCCCCC"/>
+          <w:kern w:val="0"/>
+          <w:sz w:val="21"/>
+          <w:szCs w:val="21"/>
+          <w:lang w:val="en-US" w:eastAsia="es-CO"/>
+          <w14:ligatures w14:val="none"/>
+        </w:rPr>
         <w:t xml:space="preserve"> </w:t>
       </w:r>
-      <w:proofErr w:type="spellStart"/>
-      <w:r>
+      <w:r>
+        <w:rPr>
+          <w:rFonts w:ascii="Consolas" w:eastAsia="Times New Roman" w:hAnsi="Consolas" w:cs="Times New Roman"/>
+          <w:color w:val="CE9178"/>
+          <w:kern w:val="0"/>
+          <w:sz w:val="21"/>
+          <w:szCs w:val="21"/>
+          <w:lang w:val="en-US" w:eastAsia="es-CO"/>
+          <w14:ligatures w14:val="none"/>
+        </w:rPr>
+        <w:t>'react-native-web'</w:t>
+      </w:r>
+      <w:r>
+        <w:rPr>
+          <w:rFonts w:ascii="Consolas" w:eastAsia="Times New Roman" w:hAnsi="Consolas" w:cs="Times New Roman"/>
+          <w:color w:val="CCCCCC"/>
+          <w:kern w:val="0"/>
+          <w:sz w:val="21"/>
+          <w:szCs w:val="21"/>
+          <w:lang w:val="en-US" w:eastAsia="es-CO"/>
+          <w14:ligatures w14:val="none"/>
+        </w:rPr>
+        <w:t>;</w:t>
+      </w:r>
+    </w:p>
+    <w:p>
+      <w:pPr>
+        <w:pStyle w:val="Prrafodelista"/>
+      </w:pPr>
+      <w:r>
+        <w:t xml:space="preserve">La anterior librería funciona </w:t>
+      </w:r>
+      <w:r>
+        <w:t>en la versión web del proyecto, pero esta librería no funciona en la móvil por lo cual puede generar error</w:t>
+      </w:r>
+    </w:p>
+    <w:p>
+      <w:pPr>
+        <w:pStyle w:val="Prrafodelista"/>
+      </w:pPr>
+      <w:r>
+        <w:rPr>
+          <w:noProof/>
+        </w:rPr>
+        <w:drawing>
+          <wp:inline distT="0" distB="0" distL="0" distR="0" wp14:anchorId="2E99000B" wp14:editId="21893AF7">
+            <wp:extent cx="3807184" cy="2113142"/>
+            <wp:effectExtent l="0" t="0" r="3175" b="1905"/>
+            <wp:docPr id="1602441984" name="Imagen 1"/>
+            <wp:cNvGraphicFramePr>
+              <a:graphicFrameLocks xmlns:a="http://schemas.openxmlformats.org/drawingml/2006/main" noChangeAspect="1"/>
+            </wp:cNvGraphicFramePr>
+            <a:graphic xmlns:a="http://schemas.openxmlformats.org/drawingml/2006/main">
+              <a:graphicData uri="http://schemas.openxmlformats.org/drawingml/2006/picture">
+                <pic:pic xmlns:pic="http://schemas.openxmlformats.org/drawingml/2006/picture">
+                  <pic:nvPicPr>
+                    <pic:cNvPr id="1602441984" name=""/>
+                    <pic:cNvPicPr/>
+                  </pic:nvPicPr>
+                  <pic:blipFill rotWithShape="1">
+                    <a:blip r:embed="rId34"/>
+                    <a:srcRect l="32161" t="64975"/>
+                    <a:stretch/>
+                  </pic:blipFill>
+                  <pic:spPr bwMode="auto">
+                    <a:xfrm>
+                      <a:off x="0" y="0"/>
+                      <a:ext cx="3807184" cy="2113142"/>
+                    </a:xfrm>
+                    <a:prstGeom prst="rect">
+                      <a:avLst/>
+                    </a:prstGeom>
+                    <a:ln>
+                      <a:noFill/>
+                    </a:ln>
+                    <a:extLst>
+                      <a:ext uri="{53640926-AAD7-44D8-BBD7-CCE9431645EC}">
+                        <a14:shadowObscured xmlns:a14="http://schemas.microsoft.com/office/drawing/2010/main"/>
+                      </a:ext>
+                    </a:extLst>
+                  </pic:spPr>
+                </pic:pic>
+              </a:graphicData>
+            </a:graphic>
+          </wp:inline>
+        </w:drawing>
+      </w:r>
+    </w:p>
+    <w:p>
+      <w:pPr>
+        <w:pStyle w:val="Prrafodelista"/>
+      </w:pPr>
+    </w:p>
+    <w:p>
+      <w:pPr>
+        <w:pStyle w:val="Prrafodelista"/>
+      </w:pPr>
+      <w:r>
+        <w:t>Para solucionar este error se debe cambiar la librería de react native</w:t>
+      </w:r>
+    </w:p>
+    <w:p>
+      <w:pPr>
+        <w:pStyle w:val="Prrafodelista"/>
         <w:rPr>
           <w:lang w:val="en-US"/>
         </w:rPr>
-        <w:t>botones</w:t>
-      </w:r>
-      <w:proofErr w:type="spellEnd"/>
+      </w:pPr>
       <w:r>
         <w:rPr>
           <w:lang w:val="en-US"/>
         </w:rPr>
-        <w:t xml:space="preserve"> template blank</w:t>
-      </w:r>
-    </w:p>
-    <w:p>
-      <w:pPr>
-        <w:pStyle w:val="Prrafodelista"/>
-        <w:rPr>
+        <w:t>import { ScrollView } from 'react-native';</w:t>
+      </w:r>
+    </w:p>
+    <w:p>
+      <w:pPr>
+        <w:pStyle w:val="Prrafodelista"/>
+        <w:rPr>
+          <w:u w:val="single"/>
           <w:lang w:val="en-US"/>
         </w:rPr>
       </w:pPr>
-      <w:r>
-        <w:rPr>
-          <w:lang w:val="en-US"/>
-        </w:rPr>
-        <w:t xml:space="preserve">app name: </w:t>
-      </w:r>
-      <w:proofErr w:type="spellStart"/>
-      <w:r>
-        <w:rPr>
-          <w:lang w:val="en-US"/>
-        </w:rPr>
-        <w:t>botones</w:t>
-      </w:r>
-      <w:proofErr w:type="spellEnd"/>
-    </w:p>
-    <w:p>
-      <w:pPr>
-        <w:pStyle w:val="Prrafodelista"/>
-      </w:pPr>
-      <w:proofErr w:type="spellStart"/>
-      <w:r>
-        <w:t>template</w:t>
-      </w:r>
-      <w:proofErr w:type="spellEnd"/>
-      <w:r>
-        <w:t xml:space="preserve">: </w:t>
-      </w:r>
-      <w:proofErr w:type="spellStart"/>
-      <w:r>
-        <w:t>blank</w:t>
-      </w:r>
-      <w:proofErr w:type="spellEnd"/>
-      <w:r>
-        <w:t xml:space="preserve"> (con los elementos </w:t>
-      </w:r>
-      <w:proofErr w:type="spellStart"/>
-      <w:r>
-        <w:t>minimos</w:t>
-      </w:r>
-      <w:proofErr w:type="spellEnd"/>
-      <w:r>
-        <w:t>)</w:t>
-      </w:r>
-    </w:p>
-    <w:p/>
-    <w:p>
-      <w:pPr>
-        <w:pStyle w:val="Ttulo"/>
-        <w:rPr>
-          <w:lang w:val="es-MX"/>
-        </w:rPr>
-      </w:pPr>
-      <w:r>
-        <w:rPr>
-          <w:lang w:val="es-MX"/>
-        </w:rPr>
-        <w:t xml:space="preserve">APP </w:t>
-      </w:r>
-      <w:proofErr w:type="spellStart"/>
-      <w:r>
-        <w:rPr>
-          <w:lang w:val="es-MX"/>
-        </w:rPr>
-        <w:t>metracritic</w:t>
-      </w:r>
-      <w:proofErr w:type="spellEnd"/>
-      <w:r>
-        <w:rPr>
-          <w:lang w:val="es-MX"/>
-        </w:rPr>
-        <w:t xml:space="preserve"> app</w:t>
-      </w:r>
-    </w:p>
-    <w:p>
-      <w:pPr>
-        <w:pStyle w:val="Prrafodelista"/>
-        <w:rPr>
-          <w:lang w:val="es-MX"/>
-        </w:rPr>
-      </w:pPr>
-    </w:p>
-    <w:p>
-      <w:pPr>
-        <w:pStyle w:val="Prrafodelista"/>
-        <w:rPr>
-          <w:lang w:val="es-MX"/>
-        </w:rPr>
-      </w:pPr>
-      <w:r>
-        <w:rPr>
-          <w:lang w:val="es-MX"/>
-        </w:rPr>
-        <w:t xml:space="preserve">Crear un proyecto con la plantilla en </w:t>
-      </w:r>
-      <w:proofErr w:type="spellStart"/>
-      <w:r>
-        <w:rPr>
-          <w:lang w:val="es-MX"/>
-        </w:rPr>
-        <w:t>blank</w:t>
-      </w:r>
-      <w:proofErr w:type="spellEnd"/>
-      <w:r>
-        <w:rPr>
-          <w:lang w:val="es-MX"/>
-        </w:rPr>
-        <w:t xml:space="preserve"> llamado botones:</w:t>
-      </w:r>
-    </w:p>
-    <w:p>
-      <w:pPr>
-        <w:pStyle w:val="Prrafodelista"/>
-        <w:ind w:left="1416" w:hanging="696"/>
-        <w:rPr>
-          <w:lang w:val="en-US"/>
-        </w:rPr>
-      </w:pPr>
-      <w:proofErr w:type="spellStart"/>
-      <w:r>
-        <w:rPr>
-          <w:lang w:val="en-US"/>
-        </w:rPr>
-        <w:t>npx</w:t>
-      </w:r>
-      <w:proofErr w:type="spellEnd"/>
-      <w:r>
-        <w:rPr>
-          <w:lang w:val="en-US"/>
-        </w:rPr>
-        <w:t xml:space="preserve"> </w:t>
-      </w:r>
-      <w:proofErr w:type="spellStart"/>
-      <w:r>
-        <w:rPr>
-          <w:lang w:val="en-US"/>
-        </w:rPr>
-        <w:t>create-expo-app@latest</w:t>
-      </w:r>
-      <w:proofErr w:type="spellEnd"/>
-      <w:r>
-        <w:rPr>
-          <w:lang w:val="en-US"/>
-        </w:rPr>
-        <w:t xml:space="preserve"> </w:t>
-      </w:r>
-      <w:proofErr w:type="spellStart"/>
-      <w:r>
-        <w:rPr>
-          <w:lang w:val="en-US"/>
-        </w:rPr>
-        <w:t>metracritic</w:t>
-      </w:r>
-      <w:proofErr w:type="spellEnd"/>
-      <w:r>
-        <w:rPr>
-          <w:lang w:val="en-US"/>
-        </w:rPr>
-        <w:t>-</w:t>
-      </w:r>
-      <w:r>
-        <w:rPr>
-          <w:lang w:val="en-US"/>
-        </w:rPr>
-        <w:t>app</w:t>
-      </w:r>
-      <w:r>
-        <w:rPr>
-          <w:lang w:val="en-US"/>
-        </w:rPr>
-        <w:t xml:space="preserve"> </w:t>
-      </w:r>
-      <w:r>
-        <w:rPr>
-          <w:lang w:val="en-US"/>
-        </w:rPr>
-        <w:t>--</w:t>
-      </w:r>
-      <w:r>
-        <w:rPr>
-          <w:lang w:val="en-US"/>
-        </w:rPr>
-        <w:t>template blank</w:t>
-      </w:r>
-    </w:p>
-    <w:p>
-      <w:pPr>
-        <w:pStyle w:val="Prrafodelista"/>
-        <w:rPr>
-          <w:lang w:val="en-US"/>
-        </w:rPr>
-      </w:pPr>
-      <w:r>
-        <w:rPr>
-          <w:lang w:val="en-US"/>
-        </w:rPr>
-        <w:t xml:space="preserve">app name: </w:t>
-      </w:r>
-      <w:proofErr w:type="spellStart"/>
-      <w:r>
-        <w:rPr>
-          <w:lang w:val="en-US"/>
-        </w:rPr>
-        <w:t>botones</w:t>
-      </w:r>
-      <w:proofErr w:type="spellEnd"/>
-    </w:p>
-    <w:p>
-      <w:pPr>
-        <w:pStyle w:val="Prrafodelista"/>
-      </w:pPr>
-      <w:proofErr w:type="spellStart"/>
-      <w:r>
-        <w:t>template</w:t>
-      </w:r>
-      <w:proofErr w:type="spellEnd"/>
-      <w:r>
-        <w:t xml:space="preserve">: </w:t>
-      </w:r>
-      <w:proofErr w:type="spellStart"/>
-      <w:r>
-        <w:t>blank</w:t>
-      </w:r>
-      <w:proofErr w:type="spellEnd"/>
-      <w:r>
-        <w:t xml:space="preserve"> (con los elementos </w:t>
-      </w:r>
-      <w:proofErr w:type="spellStart"/>
-      <w:r>
-        <w:t>minimos</w:t>
-      </w:r>
-      <w:proofErr w:type="spellEnd"/>
-      <w:r>
-        <w:t>)</w:t>
-      </w:r>
     </w:p>
     <w:sectPr>
       <w:pgSz w:w="12240" w:h="15840"/>
@@ -1365,8 +2484,353 @@
       </w:pPr>
     </w:lvl>
   </w:abstractNum>
+  <w:abstractNum w:abstractNumId="1" w15:restartNumberingAfterBreak="0">
+    <w:nsid w:val="20354518"/>
+    <w:multiLevelType w:val="hybridMultilevel"/>
+    <w:tmpl w:val="0688D69C"/>
+    <w:lvl w:ilvl="0" w:tplc="745687CC">
+      <w:numFmt w:val="bullet"/>
+      <w:lvlText w:val="-"/>
+      <w:lvlJc w:val="left"/>
+      <w:pPr>
+        <w:ind w:left="1080" w:hanging="360"/>
+      </w:pPr>
+      <w:rPr>
+        <w:rFonts w:ascii="Aptos" w:eastAsiaTheme="minorHAnsi" w:hAnsi="Aptos" w:cstheme="minorBidi" w:hint="default"/>
+      </w:rPr>
+    </w:lvl>
+    <w:lvl w:ilvl="1" w:tplc="240A0003" w:tentative="1">
+      <w:start w:val="1"/>
+      <w:numFmt w:val="bullet"/>
+      <w:lvlText w:val="o"/>
+      <w:lvlJc w:val="left"/>
+      <w:pPr>
+        <w:ind w:left="1800" w:hanging="360"/>
+      </w:pPr>
+      <w:rPr>
+        <w:rFonts w:ascii="Courier New" w:hAnsi="Courier New" w:cs="Courier New" w:hint="default"/>
+      </w:rPr>
+    </w:lvl>
+    <w:lvl w:ilvl="2" w:tplc="240A0005" w:tentative="1">
+      <w:start w:val="1"/>
+      <w:numFmt w:val="bullet"/>
+      <w:lvlText w:val=""/>
+      <w:lvlJc w:val="left"/>
+      <w:pPr>
+        <w:ind w:left="2520" w:hanging="360"/>
+      </w:pPr>
+      <w:rPr>
+        <w:rFonts w:ascii="Wingdings" w:hAnsi="Wingdings" w:hint="default"/>
+      </w:rPr>
+    </w:lvl>
+    <w:lvl w:ilvl="3" w:tplc="240A0001" w:tentative="1">
+      <w:start w:val="1"/>
+      <w:numFmt w:val="bullet"/>
+      <w:lvlText w:val=""/>
+      <w:lvlJc w:val="left"/>
+      <w:pPr>
+        <w:ind w:left="3240" w:hanging="360"/>
+      </w:pPr>
+      <w:rPr>
+        <w:rFonts w:ascii="Symbol" w:hAnsi="Symbol" w:hint="default"/>
+      </w:rPr>
+    </w:lvl>
+    <w:lvl w:ilvl="4" w:tplc="240A0003" w:tentative="1">
+      <w:start w:val="1"/>
+      <w:numFmt w:val="bullet"/>
+      <w:lvlText w:val="o"/>
+      <w:lvlJc w:val="left"/>
+      <w:pPr>
+        <w:ind w:left="3960" w:hanging="360"/>
+      </w:pPr>
+      <w:rPr>
+        <w:rFonts w:ascii="Courier New" w:hAnsi="Courier New" w:cs="Courier New" w:hint="default"/>
+      </w:rPr>
+    </w:lvl>
+    <w:lvl w:ilvl="5" w:tplc="240A0005" w:tentative="1">
+      <w:start w:val="1"/>
+      <w:numFmt w:val="bullet"/>
+      <w:lvlText w:val=""/>
+      <w:lvlJc w:val="left"/>
+      <w:pPr>
+        <w:ind w:left="4680" w:hanging="360"/>
+      </w:pPr>
+      <w:rPr>
+        <w:rFonts w:ascii="Wingdings" w:hAnsi="Wingdings" w:hint="default"/>
+      </w:rPr>
+    </w:lvl>
+    <w:lvl w:ilvl="6" w:tplc="240A0001" w:tentative="1">
+      <w:start w:val="1"/>
+      <w:numFmt w:val="bullet"/>
+      <w:lvlText w:val=""/>
+      <w:lvlJc w:val="left"/>
+      <w:pPr>
+        <w:ind w:left="5400" w:hanging="360"/>
+      </w:pPr>
+      <w:rPr>
+        <w:rFonts w:ascii="Symbol" w:hAnsi="Symbol" w:hint="default"/>
+      </w:rPr>
+    </w:lvl>
+    <w:lvl w:ilvl="7" w:tplc="240A0003" w:tentative="1">
+      <w:start w:val="1"/>
+      <w:numFmt w:val="bullet"/>
+      <w:lvlText w:val="o"/>
+      <w:lvlJc w:val="left"/>
+      <w:pPr>
+        <w:ind w:left="6120" w:hanging="360"/>
+      </w:pPr>
+      <w:rPr>
+        <w:rFonts w:ascii="Courier New" w:hAnsi="Courier New" w:cs="Courier New" w:hint="default"/>
+      </w:rPr>
+    </w:lvl>
+    <w:lvl w:ilvl="8" w:tplc="240A0005" w:tentative="1">
+      <w:start w:val="1"/>
+      <w:numFmt w:val="bullet"/>
+      <w:lvlText w:val=""/>
+      <w:lvlJc w:val="left"/>
+      <w:pPr>
+        <w:ind w:left="6840" w:hanging="360"/>
+      </w:pPr>
+      <w:rPr>
+        <w:rFonts w:ascii="Wingdings" w:hAnsi="Wingdings" w:hint="default"/>
+      </w:rPr>
+    </w:lvl>
+  </w:abstractNum>
+  <w:abstractNum w:abstractNumId="2" w15:restartNumberingAfterBreak="0">
+    <w:nsid w:val="2EEA7B53"/>
+    <w:multiLevelType w:val="hybridMultilevel"/>
+    <w:tmpl w:val="7C72B380"/>
+    <w:lvl w:ilvl="0" w:tplc="3DDC920C">
+      <w:numFmt w:val="bullet"/>
+      <w:lvlText w:val="-"/>
+      <w:lvlJc w:val="left"/>
+      <w:pPr>
+        <w:ind w:left="720" w:hanging="360"/>
+      </w:pPr>
+      <w:rPr>
+        <w:rFonts w:ascii="Aptos" w:eastAsiaTheme="minorHAnsi" w:hAnsi="Aptos" w:cstheme="minorBidi" w:hint="default"/>
+      </w:rPr>
+    </w:lvl>
+    <w:lvl w:ilvl="1" w:tplc="240A0003" w:tentative="1">
+      <w:start w:val="1"/>
+      <w:numFmt w:val="bullet"/>
+      <w:lvlText w:val="o"/>
+      <w:lvlJc w:val="left"/>
+      <w:pPr>
+        <w:ind w:left="1440" w:hanging="360"/>
+      </w:pPr>
+      <w:rPr>
+        <w:rFonts w:ascii="Courier New" w:hAnsi="Courier New" w:cs="Courier New" w:hint="default"/>
+      </w:rPr>
+    </w:lvl>
+    <w:lvl w:ilvl="2" w:tplc="240A0005" w:tentative="1">
+      <w:start w:val="1"/>
+      <w:numFmt w:val="bullet"/>
+      <w:lvlText w:val=""/>
+      <w:lvlJc w:val="left"/>
+      <w:pPr>
+        <w:ind w:left="2160" w:hanging="360"/>
+      </w:pPr>
+      <w:rPr>
+        <w:rFonts w:ascii="Wingdings" w:hAnsi="Wingdings" w:hint="default"/>
+      </w:rPr>
+    </w:lvl>
+    <w:lvl w:ilvl="3" w:tplc="240A0001" w:tentative="1">
+      <w:start w:val="1"/>
+      <w:numFmt w:val="bullet"/>
+      <w:lvlText w:val=""/>
+      <w:lvlJc w:val="left"/>
+      <w:pPr>
+        <w:ind w:left="2880" w:hanging="360"/>
+      </w:pPr>
+      <w:rPr>
+        <w:rFonts w:ascii="Symbol" w:hAnsi="Symbol" w:hint="default"/>
+      </w:rPr>
+    </w:lvl>
+    <w:lvl w:ilvl="4" w:tplc="240A0003" w:tentative="1">
+      <w:start w:val="1"/>
+      <w:numFmt w:val="bullet"/>
+      <w:lvlText w:val="o"/>
+      <w:lvlJc w:val="left"/>
+      <w:pPr>
+        <w:ind w:left="3600" w:hanging="360"/>
+      </w:pPr>
+      <w:rPr>
+        <w:rFonts w:ascii="Courier New" w:hAnsi="Courier New" w:cs="Courier New" w:hint="default"/>
+      </w:rPr>
+    </w:lvl>
+    <w:lvl w:ilvl="5" w:tplc="240A0005" w:tentative="1">
+      <w:start w:val="1"/>
+      <w:numFmt w:val="bullet"/>
+      <w:lvlText w:val=""/>
+      <w:lvlJc w:val="left"/>
+      <w:pPr>
+        <w:ind w:left="4320" w:hanging="360"/>
+      </w:pPr>
+      <w:rPr>
+        <w:rFonts w:ascii="Wingdings" w:hAnsi="Wingdings" w:hint="default"/>
+      </w:rPr>
+    </w:lvl>
+    <w:lvl w:ilvl="6" w:tplc="240A0001" w:tentative="1">
+      <w:start w:val="1"/>
+      <w:numFmt w:val="bullet"/>
+      <w:lvlText w:val=""/>
+      <w:lvlJc w:val="left"/>
+      <w:pPr>
+        <w:ind w:left="5040" w:hanging="360"/>
+      </w:pPr>
+      <w:rPr>
+        <w:rFonts w:ascii="Symbol" w:hAnsi="Symbol" w:hint="default"/>
+      </w:rPr>
+    </w:lvl>
+    <w:lvl w:ilvl="7" w:tplc="240A0003" w:tentative="1">
+      <w:start w:val="1"/>
+      <w:numFmt w:val="bullet"/>
+      <w:lvlText w:val="o"/>
+      <w:lvlJc w:val="left"/>
+      <w:pPr>
+        <w:ind w:left="5760" w:hanging="360"/>
+      </w:pPr>
+      <w:rPr>
+        <w:rFonts w:ascii="Courier New" w:hAnsi="Courier New" w:cs="Courier New" w:hint="default"/>
+      </w:rPr>
+    </w:lvl>
+    <w:lvl w:ilvl="8" w:tplc="240A0005" w:tentative="1">
+      <w:start w:val="1"/>
+      <w:numFmt w:val="bullet"/>
+      <w:lvlText w:val=""/>
+      <w:lvlJc w:val="left"/>
+      <w:pPr>
+        <w:ind w:left="6480" w:hanging="360"/>
+      </w:pPr>
+      <w:rPr>
+        <w:rFonts w:ascii="Wingdings" w:hAnsi="Wingdings" w:hint="default"/>
+      </w:rPr>
+    </w:lvl>
+  </w:abstractNum>
+  <w:abstractNum w:abstractNumId="3" w15:restartNumberingAfterBreak="0">
+    <w:nsid w:val="49AD3A13"/>
+    <w:multiLevelType w:val="hybridMultilevel"/>
+    <w:tmpl w:val="92428B1C"/>
+    <w:lvl w:ilvl="0" w:tplc="A7E6B5CA">
+      <w:numFmt w:val="bullet"/>
+      <w:lvlText w:val="-"/>
+      <w:lvlJc w:val="left"/>
+      <w:pPr>
+        <w:ind w:left="720" w:hanging="360"/>
+      </w:pPr>
+      <w:rPr>
+        <w:rFonts w:ascii="Aptos" w:eastAsiaTheme="minorHAnsi" w:hAnsi="Aptos" w:cstheme="minorBidi" w:hint="default"/>
+      </w:rPr>
+    </w:lvl>
+    <w:lvl w:ilvl="1" w:tplc="240A0003" w:tentative="1">
+      <w:start w:val="1"/>
+      <w:numFmt w:val="bullet"/>
+      <w:lvlText w:val="o"/>
+      <w:lvlJc w:val="left"/>
+      <w:pPr>
+        <w:ind w:left="1440" w:hanging="360"/>
+      </w:pPr>
+      <w:rPr>
+        <w:rFonts w:ascii="Courier New" w:hAnsi="Courier New" w:cs="Courier New" w:hint="default"/>
+      </w:rPr>
+    </w:lvl>
+    <w:lvl w:ilvl="2" w:tplc="240A0005" w:tentative="1">
+      <w:start w:val="1"/>
+      <w:numFmt w:val="bullet"/>
+      <w:lvlText w:val=""/>
+      <w:lvlJc w:val="left"/>
+      <w:pPr>
+        <w:ind w:left="2160" w:hanging="360"/>
+      </w:pPr>
+      <w:rPr>
+        <w:rFonts w:ascii="Wingdings" w:hAnsi="Wingdings" w:hint="default"/>
+      </w:rPr>
+    </w:lvl>
+    <w:lvl w:ilvl="3" w:tplc="240A0001" w:tentative="1">
+      <w:start w:val="1"/>
+      <w:numFmt w:val="bullet"/>
+      <w:lvlText w:val=""/>
+      <w:lvlJc w:val="left"/>
+      <w:pPr>
+        <w:ind w:left="2880" w:hanging="360"/>
+      </w:pPr>
+      <w:rPr>
+        <w:rFonts w:ascii="Symbol" w:hAnsi="Symbol" w:hint="default"/>
+      </w:rPr>
+    </w:lvl>
+    <w:lvl w:ilvl="4" w:tplc="240A0003" w:tentative="1">
+      <w:start w:val="1"/>
+      <w:numFmt w:val="bullet"/>
+      <w:lvlText w:val="o"/>
+      <w:lvlJc w:val="left"/>
+      <w:pPr>
+        <w:ind w:left="3600" w:hanging="360"/>
+      </w:pPr>
+      <w:rPr>
+        <w:rFonts w:ascii="Courier New" w:hAnsi="Courier New" w:cs="Courier New" w:hint="default"/>
+      </w:rPr>
+    </w:lvl>
+    <w:lvl w:ilvl="5" w:tplc="240A0005" w:tentative="1">
+      <w:start w:val="1"/>
+      <w:numFmt w:val="bullet"/>
+      <w:lvlText w:val=""/>
+      <w:lvlJc w:val="left"/>
+      <w:pPr>
+        <w:ind w:left="4320" w:hanging="360"/>
+      </w:pPr>
+      <w:rPr>
+        <w:rFonts w:ascii="Wingdings" w:hAnsi="Wingdings" w:hint="default"/>
+      </w:rPr>
+    </w:lvl>
+    <w:lvl w:ilvl="6" w:tplc="240A0001" w:tentative="1">
+      <w:start w:val="1"/>
+      <w:numFmt w:val="bullet"/>
+      <w:lvlText w:val=""/>
+      <w:lvlJc w:val="left"/>
+      <w:pPr>
+        <w:ind w:left="5040" w:hanging="360"/>
+      </w:pPr>
+      <w:rPr>
+        <w:rFonts w:ascii="Symbol" w:hAnsi="Symbol" w:hint="default"/>
+      </w:rPr>
+    </w:lvl>
+    <w:lvl w:ilvl="7" w:tplc="240A0003" w:tentative="1">
+      <w:start w:val="1"/>
+      <w:numFmt w:val="bullet"/>
+      <w:lvlText w:val="o"/>
+      <w:lvlJc w:val="left"/>
+      <w:pPr>
+        <w:ind w:left="5760" w:hanging="360"/>
+      </w:pPr>
+      <w:rPr>
+        <w:rFonts w:ascii="Courier New" w:hAnsi="Courier New" w:cs="Courier New" w:hint="default"/>
+      </w:rPr>
+    </w:lvl>
+    <w:lvl w:ilvl="8" w:tplc="240A0005" w:tentative="1">
+      <w:start w:val="1"/>
+      <w:numFmt w:val="bullet"/>
+      <w:lvlText w:val=""/>
+      <w:lvlJc w:val="left"/>
+      <w:pPr>
+        <w:ind w:left="6480" w:hanging="360"/>
+      </w:pPr>
+      <w:rPr>
+        <w:rFonts w:ascii="Wingdings" w:hAnsi="Wingdings" w:hint="default"/>
+      </w:rPr>
+    </w:lvl>
+  </w:abstractNum>
   <w:num w:numId="1" w16cid:durableId="164714472">
     <w:abstractNumId w:val="0"/>
+  </w:num>
+  <w:num w:numId="2" w16cid:durableId="1480540685">
+    <w:abstractNumId w:val="2"/>
+  </w:num>
+  <w:num w:numId="3" w16cid:durableId="906762522">
+    <w:abstractNumId w:val="1"/>
+  </w:num>
+  <w:num w:numId="4" w16cid:durableId="275917424">
+    <w:abstractNumId w:val="3"/>
   </w:num>
 </w:numbering>
 </file>
@@ -1974,7 +3438,6 @@
   <w:style w:type="character" w:default="1" w:styleId="Fuentedeprrafopredeter">
     <w:name w:val="Default Paragraph Font"/>
     <w:uiPriority w:val="1"/>
-    <w:semiHidden/>
     <w:unhideWhenUsed/>
   </w:style>
   <w:style w:type="table" w:default="1" w:styleId="Tablanormal">
@@ -2311,6 +3774,64 @@
       <w:shd w:val="clear" w:color="auto" w:fill="E1DFDD"/>
     </w:rPr>
   </w:style>
+  <w:style w:type="paragraph" w:styleId="TtuloTDC">
+    <w:name w:val="TOC Heading"/>
+    <w:basedOn w:val="Ttulo1"/>
+    <w:next w:val="Normal"/>
+    <w:uiPriority w:val="39"/>
+    <w:unhideWhenUsed/>
+    <w:qFormat/>
+    <w:rsid w:val="006D3442"/>
+    <w:pPr>
+      <w:spacing w:before="240" w:after="0" w:line="259" w:lineRule="auto"/>
+      <w:outlineLvl w:val="9"/>
+    </w:pPr>
+    <w:rPr>
+      <w:kern w:val="0"/>
+      <w:sz w:val="32"/>
+      <w:szCs w:val="32"/>
+      <w:lang w:eastAsia="es-CO"/>
+      <w14:ligatures w14:val="none"/>
+    </w:rPr>
+  </w:style>
+  <w:style w:type="table" w:styleId="Tablaconcuadrcula">
+    <w:name w:val="Table Grid"/>
+    <w:basedOn w:val="Tablanormal"/>
+    <w:uiPriority w:val="39"/>
+    <w:rsid w:val="00D118C0"/>
+    <w:pPr>
+      <w:spacing w:after="0" w:line="240" w:lineRule="auto"/>
+    </w:pPr>
+    <w:tblPr>
+      <w:tblBorders>
+        <w:top w:val="single" w:sz="4" w:space="0" w:color="auto"/>
+        <w:left w:val="single" w:sz="4" w:space="0" w:color="auto"/>
+        <w:bottom w:val="single" w:sz="4" w:space="0" w:color="auto"/>
+        <w:right w:val="single" w:sz="4" w:space="0" w:color="auto"/>
+        <w:insideH w:val="single" w:sz="4" w:space="0" w:color="auto"/>
+        <w:insideV w:val="single" w:sz="4" w:space="0" w:color="auto"/>
+      </w:tblBorders>
+    </w:tblPr>
+  </w:style>
+  <w:style w:type="table" w:styleId="Tablaconcuadrculaclara">
+    <w:name w:val="Grid Table Light"/>
+    <w:basedOn w:val="Tablanormal"/>
+    <w:uiPriority w:val="40"/>
+    <w:rsid w:val="00D118C0"/>
+    <w:pPr>
+      <w:spacing w:after="0" w:line="240" w:lineRule="auto"/>
+    </w:pPr>
+    <w:tblPr>
+      <w:tblBorders>
+        <w:top w:val="single" w:sz="4" w:space="0" w:color="BFBFBF" w:themeColor="background1" w:themeShade="BF"/>
+        <w:left w:val="single" w:sz="4" w:space="0" w:color="BFBFBF" w:themeColor="background1" w:themeShade="BF"/>
+        <w:bottom w:val="single" w:sz="4" w:space="0" w:color="BFBFBF" w:themeColor="background1" w:themeShade="BF"/>
+        <w:right w:val="single" w:sz="4" w:space="0" w:color="BFBFBF" w:themeColor="background1" w:themeShade="BF"/>
+        <w:insideH w:val="single" w:sz="4" w:space="0" w:color="BFBFBF" w:themeColor="background1" w:themeShade="BF"/>
+        <w:insideV w:val="single" w:sz="4" w:space="0" w:color="BFBFBF" w:themeColor="background1" w:themeShade="BF"/>
+      </w:tblBorders>
+    </w:tblPr>
+  </w:style>
 </w:styles>
 </file>
 
@@ -2607,4 +4128,16 @@
     </a:ext>
   </a:extLst>
 </a:theme>
+</file>
+
+<file path=customXml/item1.xml><?xml version="1.0" encoding="utf-8"?>
+<b:Sources xmlns:b="http://schemas.openxmlformats.org/officeDocument/2006/bibliography" xmlns="http://schemas.openxmlformats.org/officeDocument/2006/bibliography" SelectedStyle="\APASixthEditionOfficeOnline.xsl" StyleName="APA" Version="6"/>
+</file>
+
+<file path=customXml/itemProps1.xml><?xml version="1.0" encoding="utf-8"?>
+<ds:datastoreItem xmlns:ds="http://schemas.openxmlformats.org/officeDocument/2006/customXml" ds:itemID="{BE3B1836-0778-4318-B27B-DF92F4DCFF7D}">
+  <ds:schemaRefs>
+    <ds:schemaRef ds:uri="http://schemas.openxmlformats.org/officeDocument/2006/bibliography"/>
+  </ds:schemaRefs>
+</ds:datastoreItem>
 </file>
</xml_diff>

<commit_message>
creacion de ejercicio imagenes y ejercicio botones
</commit_message>
<xml_diff>
--- a/instructor/react-native/pasos.docx
+++ b/instructor/react-native/pasos.docx
@@ -5,7 +5,13 @@
     <w:sdt>
       <w:sdtPr>
         <w:rPr>
-          <w:lang w:val="es-ES"/>
+          <w:rFonts w:asciiTheme="minorHAnsi" w:eastAsiaTheme="minorHAnsi" w:hAnsiTheme="minorHAnsi" w:cstheme="minorBidi"/>
+          <w:color w:val="auto"/>
+          <w:kern w:val="2"/>
+          <w:sz w:val="24"/>
+          <w:szCs w:val="24"/>
+          <w:lang w:val="es-ES" w:eastAsia="en-US"/>
+          <w14:ligatures w14:val="standardContextual"/>
         </w:rPr>
         <w:id w:val="-2086994236"/>
         <w:docPartObj>
@@ -15,15 +21,8 @@
       </w:sdtPr>
       <w:sdtEndPr>
         <w:rPr>
-          <w:rFonts w:asciiTheme="minorHAnsi" w:eastAsiaTheme="minorHAnsi" w:hAnsiTheme="minorHAnsi" w:cstheme="minorBidi"/>
           <w:b/>
           <w:bCs/>
-          <w:color w:val="auto"/>
-          <w:kern w:val="2"/>
-          <w:sz w:val="24"/>
-          <w:szCs w:val="24"/>
-          <w:lang w:eastAsia="en-US"/>
-          <w14:ligatures w14:val="standardContextual"/>
         </w:rPr>
       </w:sdtEndPr>
       <w:sdtContent>
@@ -39,32 +38,17 @@
           </w:r>
         </w:p>
         <w:p>
-          <w:r>
-            <w:fldChar w:fldCharType="begin"/>
-          </w:r>
-          <w:r>
-            <w:instrText xml:space="preserve"> TOC \o "1-3" \h \z \u </w:instrText>
-          </w:r>
-          <w:r>
-            <w:fldChar w:fldCharType="separate"/>
-          </w:r>
-          <w:r>
-            <w:rPr>
-              <w:b/>
-              <w:bCs/>
-              <w:noProof/>
-              <w:lang w:val="es-ES"/>
-            </w:rPr>
-            <w:t>No se encontraron entradas de tabla de contenido.</w:t>
-          </w:r>
-          <w:r>
-            <w:rPr>
-              <w:b/>
-              <w:bCs/>
-              <w:lang w:val="es-ES"/>
-            </w:rPr>
-            <w:fldChar w:fldCharType="end"/>
-          </w:r>
+          <w:fldSimple w:instr=" TOC \o &quot;1-3&quot; \h \z \u ">
+            <w:r>
+              <w:rPr>
+                <w:b/>
+                <w:bCs/>
+                <w:noProof/>
+                <w:lang w:val="es-ES"/>
+              </w:rPr>
+              <w:t>No se encontraron entradas de tabla de contenido.</w:t>
+            </w:r>
+          </w:fldSimple>
         </w:p>
       </w:sdtContent>
     </w:sdt>
@@ -958,6 +942,9 @@
     </w:p>
     <w:p>
       <w:r>
+        <w:rPr>
+          <w:noProof/>
+        </w:rPr>
         <w:drawing>
           <wp:inline distT="0" distB="0" distL="0" distR="0" wp14:anchorId="380CAE42" wp14:editId="5A4CF105">
             <wp:extent cx="5612130" cy="1915160"/>
@@ -1008,40 +995,10 @@
       <w:pPr>
         <w:pStyle w:val="Prrafodelista"/>
         <w:ind w:left="1416" w:hanging="696"/>
-        <w:rPr>
-          <w:lang w:val="en-US"/>
-        </w:rPr>
-      </w:pPr>
-      <w:r>
-        <w:rPr>
-          <w:lang w:val="en-US"/>
-        </w:rPr>
+      </w:pPr>
+      <w:r>
         <w:lastRenderedPageBreak/>
-        <w:t xml:space="preserve">npx create-expo-app@latest </w:t>
-      </w:r>
-      <w:r>
-        <w:rPr>
-          <w:lang w:val="en-US"/>
-        </w:rPr>
-        <w:t>imagenes</w:t>
-      </w:r>
-      <w:r>
-        <w:rPr>
-          <w:lang w:val="en-US"/>
-        </w:rPr>
-        <w:t xml:space="preserve"> </w:t>
-      </w:r>
-      <w:r>
-        <w:rPr>
-          <w:lang w:val="en-US"/>
-        </w:rPr>
-        <w:t>--</w:t>
-      </w:r>
-      <w:r>
-        <w:rPr>
-          <w:lang w:val="en-US"/>
-        </w:rPr>
-        <w:t>template blank</w:t>
+        <w:t>npx create-expo-app@latest imagenes --template blank</w:t>
       </w:r>
     </w:p>
     <w:p>
@@ -1142,6 +1099,9 @@
         <w:pStyle w:val="Prrafodelista"/>
       </w:pPr>
       <w:r>
+        <w:rPr>
+          <w:noProof/>
+        </w:rPr>
         <w:drawing>
           <wp:inline distT="0" distB="0" distL="0" distR="0" wp14:anchorId="4FC3C603" wp14:editId="4AA2001C">
             <wp:extent cx="4944165" cy="1086002"/>
@@ -1192,6 +1152,9 @@
         <w:pStyle w:val="Prrafodelista"/>
       </w:pPr>
       <w:r>
+        <w:rPr>
+          <w:noProof/>
+        </w:rPr>
         <w:lastRenderedPageBreak/>
         <w:drawing>
           <wp:inline distT="0" distB="0" distL="0" distR="0" wp14:anchorId="4A23E246" wp14:editId="39576EB3">
@@ -1235,6 +1198,9 @@
         <w:pStyle w:val="Prrafodelista"/>
       </w:pPr>
       <w:r>
+        <w:rPr>
+          <w:noProof/>
+        </w:rPr>
         <w:drawing>
           <wp:inline distT="0" distB="0" distL="0" distR="0" wp14:anchorId="01CE624F" wp14:editId="655E82F0">
             <wp:extent cx="4229690" cy="3610479"/>
@@ -1569,6 +1535,9 @@
         <w:pStyle w:val="Prrafodelista"/>
       </w:pPr>
       <w:r>
+        <w:rPr>
+          <w:noProof/>
+        </w:rPr>
         <w:drawing>
           <wp:inline distT="0" distB="0" distL="0" distR="0" wp14:anchorId="1A89A0C7" wp14:editId="1CE7CCF4">
             <wp:extent cx="3600953" cy="2172003"/>
@@ -1616,10 +1585,7 @@
         <w:pStyle w:val="Prrafodelista"/>
       </w:pPr>
       <w:r>
-        <w:t>D</w:t>
-      </w:r>
-      <w:r>
-        <w:t>efaultSource</w:t>
+        <w:t>DefaultSource</w:t>
       </w:r>
       <w:r>
         <w:t xml:space="preserve"> es un parámetro que renderiza una imagen mientras carga la principal, ejemplo si se carga una imagen de perfil que se consulta al servidor eso tiene un tiempo de carga dependiendo de la velocidad de la red</w:t>
@@ -1635,6 +1601,9 @@
         <w:pStyle w:val="Prrafodelista"/>
       </w:pPr>
       <w:r>
+        <w:rPr>
+          <w:noProof/>
+        </w:rPr>
         <w:drawing>
           <wp:inline distT="0" distB="0" distL="0" distR="0" wp14:anchorId="0E739BB3" wp14:editId="2EC719B3">
             <wp:extent cx="4344006" cy="2181529"/>
@@ -1674,11 +1643,6 @@
     </w:p>
     <w:p>
       <w:pPr>
-        <w:pStyle w:val="Prrafodelista"/>
-      </w:pPr>
-    </w:p>
-    <w:p>
-      <w:pPr>
         <w:pStyle w:val="Ttulo"/>
         <w:rPr>
           <w:lang w:val="es-MX"/>
@@ -1716,21 +1680,130 @@
         <w:rPr>
           <w:lang w:val="en-US"/>
         </w:rPr>
-        <w:t>npx create-expo-app@latest botones template blank</w:t>
-      </w:r>
-    </w:p>
-    <w:p>
-      <w:pPr>
-        <w:pStyle w:val="Prrafodelista"/>
+        <w:t xml:space="preserve">npx create-expo-app@latest botones </w:t>
+      </w:r>
+      <w:r>
         <w:rPr>
           <w:lang w:val="en-US"/>
         </w:rPr>
-      </w:pPr>
+        <w:t>--</w:t>
+      </w:r>
       <w:r>
         <w:rPr>
           <w:lang w:val="en-US"/>
         </w:rPr>
+        <w:t>template blank</w:t>
+      </w:r>
+    </w:p>
+    <w:p>
+      <w:pPr>
+        <w:pStyle w:val="Prrafodelista"/>
+      </w:pPr>
+      <w:r>
+        <w:t>app name: botones</w:t>
+      </w:r>
+    </w:p>
+    <w:p>
+      <w:pPr>
+        <w:pStyle w:val="Prrafodelista"/>
+      </w:pPr>
+      <w:r>
         <w:lastRenderedPageBreak/>
+        <w:t>template: blank (con los elementos minimos)</w:t>
+      </w:r>
+    </w:p>
+    <w:p>
+      <w:pPr>
+        <w:pStyle w:val="Prrafodelista"/>
+      </w:pPr>
+    </w:p>
+    <w:p/>
+    <w:p>
+      <w:pPr>
+        <w:pStyle w:val="Ttulo"/>
+        <w:rPr>
+          <w:lang w:val="es-MX"/>
+        </w:rPr>
+      </w:pPr>
+      <w:r>
+        <w:rPr>
+          <w:lang w:val="es-MX"/>
+        </w:rPr>
+        <w:t>APP metracritic app</w:t>
+      </w:r>
+    </w:p>
+    <w:p>
+      <w:pPr>
+        <w:pStyle w:val="Prrafodelista"/>
+        <w:rPr>
+          <w:lang w:val="es-MX"/>
+        </w:rPr>
+      </w:pPr>
+    </w:p>
+    <w:p>
+      <w:pPr>
+        <w:pStyle w:val="Prrafodelista"/>
+        <w:rPr>
+          <w:lang w:val="es-MX"/>
+        </w:rPr>
+      </w:pPr>
+      <w:r>
+        <w:rPr>
+          <w:lang w:val="es-MX"/>
+        </w:rPr>
+        <w:t>Crear un proyecto con la plantilla en blank llamado botones:</w:t>
+      </w:r>
+    </w:p>
+    <w:p>
+      <w:pPr>
+        <w:pStyle w:val="Prrafodelista"/>
+        <w:ind w:left="1416" w:hanging="696"/>
+        <w:rPr>
+          <w:lang w:val="en-US"/>
+        </w:rPr>
+      </w:pPr>
+      <w:r>
+        <w:rPr>
+          <w:lang w:val="en-US"/>
+        </w:rPr>
+        <w:t xml:space="preserve">npx create-expo-app@latest </w:t>
+      </w:r>
+      <w:r>
+        <w:rPr>
+          <w:lang w:val="en-US"/>
+        </w:rPr>
+        <w:t>metracritic</w:t>
+      </w:r>
+      <w:r>
+        <w:rPr>
+          <w:lang w:val="en-US"/>
+        </w:rPr>
+        <w:t>-</w:t>
+      </w:r>
+      <w:r>
+        <w:rPr>
+          <w:lang w:val="en-US"/>
+        </w:rPr>
+        <w:t xml:space="preserve">app </w:t>
+      </w:r>
+      <w:r>
+        <w:rPr>
+          <w:lang w:val="en-US"/>
+        </w:rPr>
+        <w:t>--</w:t>
+      </w:r>
+      <w:r>
+        <w:rPr>
+          <w:lang w:val="en-US"/>
+        </w:rPr>
+        <w:t>template blank</w:t>
+      </w:r>
+    </w:p>
+    <w:p>
+      <w:pPr>
+        <w:pStyle w:val="Prrafodelista"/>
+      </w:pPr>
+      <w:r>
         <w:t>app name: botones</w:t>
       </w:r>
     </w:p>
@@ -1739,56 +1812,24 @@
         <w:pStyle w:val="Prrafodelista"/>
       </w:pPr>
       <w:r>
-        <w:t>template: blank (con los elementos minimos)</w:t>
-      </w:r>
-    </w:p>
-    <w:p>
-      <w:pPr>
-        <w:pStyle w:val="Prrafodelista"/>
-      </w:pPr>
-    </w:p>
-    <w:p/>
+        <w:t xml:space="preserve">template: blank (con los elementos </w:t>
+      </w:r>
+      <w:r>
+        <w:t>mínimos</w:t>
+      </w:r>
+      <w:r>
+        <w:t>)</w:t>
+      </w:r>
+    </w:p>
+    <w:p>
+      <w:pPr>
+        <w:pStyle w:val="Prrafodelista"/>
+      </w:pPr>
+    </w:p>
     <w:p>
       <w:pPr>
         <w:pStyle w:val="Ttulo"/>
         <w:rPr>
-          <w:lang w:val="es-MX"/>
-        </w:rPr>
-      </w:pPr>
-      <w:r>
-        <w:rPr>
-          <w:lang w:val="es-MX"/>
-        </w:rPr>
-        <w:t>APP metracritic app</w:t>
-      </w:r>
-    </w:p>
-    <w:p>
-      <w:pPr>
-        <w:pStyle w:val="Prrafodelista"/>
-        <w:rPr>
-          <w:lang w:val="es-MX"/>
-        </w:rPr>
-      </w:pPr>
-    </w:p>
-    <w:p>
-      <w:pPr>
-        <w:pStyle w:val="Prrafodelista"/>
-        <w:rPr>
-          <w:lang w:val="es-MX"/>
-        </w:rPr>
-      </w:pPr>
-      <w:r>
-        <w:rPr>
-          <w:lang w:val="es-MX"/>
-        </w:rPr>
-        <w:t>Crear un proyecto con la plantilla en blank llamado botones:</w:t>
-      </w:r>
-    </w:p>
-    <w:p>
-      <w:pPr>
-        <w:pStyle w:val="Prrafodelista"/>
-        <w:ind w:left="1416" w:hanging="696"/>
-        <w:rPr>
           <w:lang w:val="en-US"/>
         </w:rPr>
       </w:pPr>
@@ -1796,69 +1837,28 @@
         <w:rPr>
           <w:lang w:val="en-US"/>
         </w:rPr>
-        <w:t xml:space="preserve">npx create-expo-app@latest </w:t>
-      </w:r>
-      <w:r>
+        <w:t>APP Dark light Mode</w:t>
+      </w:r>
+    </w:p>
+    <w:p>
+      <w:pPr>
         <w:rPr>
           <w:lang w:val="en-US"/>
         </w:rPr>
-        <w:t>metracritic</w:t>
-      </w:r>
+      </w:pPr>
       <w:r>
         <w:rPr>
           <w:lang w:val="en-US"/>
         </w:rPr>
-        <w:t>-</w:t>
-      </w:r>
-      <w:r>
+        <w:t>npx create-expo-app@latest dark_light_mode --template blank</w:t>
+      </w:r>
+    </w:p>
+    <w:p>
+      <w:pPr>
+        <w:pStyle w:val="Prrafodelista"/>
         <w:rPr>
           <w:lang w:val="en-US"/>
         </w:rPr>
-        <w:t xml:space="preserve">app </w:t>
-      </w:r>
-      <w:r>
-        <w:rPr>
-          <w:lang w:val="en-US"/>
-        </w:rPr>
-        <w:t>--</w:t>
-      </w:r>
-      <w:r>
-        <w:rPr>
-          <w:lang w:val="en-US"/>
-        </w:rPr>
-        <w:t>template blank</w:t>
-      </w:r>
-    </w:p>
-    <w:p>
-      <w:pPr>
-        <w:pStyle w:val="Prrafodelista"/>
-      </w:pPr>
-      <w:r>
-        <w:t>app name: botones</w:t>
-      </w:r>
-    </w:p>
-    <w:p>
-      <w:pPr>
-        <w:pStyle w:val="Prrafodelista"/>
-      </w:pPr>
-      <w:r>
-        <w:t xml:space="preserve">template: blank (con los elementos </w:t>
-      </w:r>
-      <w:r>
-        <w:t>mínimos</w:t>
-      </w:r>
-      <w:r>
-        <w:t>)</w:t>
-      </w:r>
-    </w:p>
-    <w:p>
-      <w:pPr>
-        <w:pStyle w:val="Prrafodelista"/>
-      </w:pPr>
-    </w:p>
-    <w:p>
-      <w:pPr>
-        <w:pStyle w:val="Prrafodelista"/>
       </w:pPr>
     </w:p>
     <w:p>
@@ -1902,16 +1902,7 @@
         <w:ind w:left="1416" w:hanging="696"/>
       </w:pPr>
       <w:r>
-        <w:t xml:space="preserve"> </w:t>
-      </w:r>
-      <w:r>
-        <w:t xml:space="preserve">npx create-expo-app@latest </w:t>
-      </w:r>
-      <w:r>
-        <w:t>nombre_proyecto</w:t>
-      </w:r>
-      <w:r>
-        <w:t xml:space="preserve"> --template blank</w:t>
+        <w:t xml:space="preserve"> npx create-expo-app@latest nombre_proyecto --template blank</w:t>
       </w:r>
     </w:p>
     <w:p>
@@ -2007,6 +1998,7 @@
         <w:pStyle w:val="Prrafodelista"/>
       </w:pPr>
       <w:r>
+        <w:lastRenderedPageBreak/>
         <w:t xml:space="preserve">Para habilitar la ejecución de web se debe instalar una dependencia </w:t>
       </w:r>
     </w:p>
@@ -2035,7 +2027,6 @@
         <w:rPr>
           <w:noProof/>
         </w:rPr>
-        <w:lastRenderedPageBreak/>
         <w:drawing>
           <wp:inline distT="0" distB="0" distL="0" distR="0" wp14:anchorId="523CCBCA" wp14:editId="5E6BC8FB">
             <wp:extent cx="3831038" cy="1715576"/>
@@ -3438,6 +3429,7 @@
   <w:style w:type="character" w:default="1" w:styleId="Fuentedeprrafopredeter">
     <w:name w:val="Default Paragraph Font"/>
     <w:uiPriority w:val="1"/>
+    <w:semiHidden/>
     <w:unhideWhenUsed/>
   </w:style>
   <w:style w:type="table" w:default="1" w:styleId="Tablanormal">

</xml_diff>